<commit_message>
added documentation pdf file
</commit_message>
<xml_diff>
--- a/docs/Dokumentacja.docx
+++ b/docs/Dokumentacja.docx
@@ -1,12 +1,14 @@
 
 <file path=word/document.xml><?xml version="1.0" encoding="utf-8"?>
-<w:document xmlns:wpc="http://schemas.microsoft.com/office/word/2010/wordprocessingCanvas" xmlns:cx="http://schemas.microsoft.com/office/drawing/2014/chartex" xmlns:cx1="http://schemas.microsoft.com/office/drawing/2015/9/8/chartex" xmlns:cx2="http://schemas.microsoft.com/office/drawing/2015/10/21/chartex" xmlns:cx3="http://schemas.microsoft.com/office/drawing/2016/5/9/chartex" xmlns:cx4="http://schemas.microsoft.com/office/drawing/2016/5/10/chartex" xmlns:cx5="http://schemas.microsoft.com/office/drawing/2016/5/11/chartex" xmlns:cx6="http://schemas.microsoft.com/office/drawing/2016/5/12/chartex" xmlns:cx7="http://schemas.microsoft.com/office/drawing/2016/5/13/chartex" xmlns:cx8="http://schemas.microsoft.com/office/drawing/2016/5/14/chartex" xmlns:mc="http://schemas.openxmlformats.org/markup-compatibility/2006" xmlns:aink="http://schemas.microsoft.com/office/drawing/2016/ink" xmlns:am3d="http://schemas.microsoft.com/office/drawing/2017/model3d" xmlns:o="urn:schemas-microsoft-com:office:office" xmlns:oel="http://schemas.microsoft.com/office/2019/extlst" xmlns:r="http://schemas.openxmlformats.org/officeDocument/2006/relationships" xmlns:m="http://schemas.openxmlformats.org/officeDocument/2006/math" xmlns:v="urn:schemas-microsoft-com:vml" xmlns:wp14="http://schemas.microsoft.com/office/word/2010/wordprocessingDrawing" xmlns:wp="http://schemas.openxmlformats.org/drawingml/2006/wordprocessingDrawing" xmlns:w10="urn:schemas-microsoft-com:office:word" xmlns:w="http://schemas.openxmlformats.org/wordprocessingml/2006/main" xmlns:w14="http://schemas.microsoft.com/office/word/2010/wordml" xmlns:w15="http://schemas.microsoft.com/office/word/2012/wordml" xmlns:w16cex="http://schemas.microsoft.com/office/word/2018/wordml/cex" xmlns:w16cid="http://schemas.microsoft.com/office/word/2016/wordml/cid" xmlns:w16="http://schemas.microsoft.com/office/word/2018/wordml" xmlns:w16du="http://schemas.microsoft.com/office/word/2023/wordml/word16du" xmlns:w16sdtdh="http://schemas.microsoft.com/office/word/2020/wordml/sdtdatahash" xmlns:w16se="http://schemas.microsoft.com/office/word/2015/wordml/symex" xmlns:wpg="http://schemas.microsoft.com/office/word/2010/wordprocessingGroup" xmlns:wpi="http://schemas.microsoft.com/office/word/2010/wordprocessingInk" xmlns:wne="http://schemas.microsoft.com/office/word/2006/wordml" xmlns:wps="http://schemas.microsoft.com/office/word/2010/wordprocessingShape" mc:Ignorable="w14 w15 w16se w16cid w16 w16cex w16sdtdh wp14">
+<w:document xmlns:o="urn:schemas-microsoft-com:office:office" xmlns:r="http://schemas.openxmlformats.org/officeDocument/2006/relationships" xmlns:v="urn:schemas-microsoft-com:vml" xmlns:w="http://schemas.openxmlformats.org/wordprocessingml/2006/main" xmlns:w10="urn:schemas-microsoft-com:office:word" xmlns:wp="http://schemas.openxmlformats.org/drawingml/2006/wordprocessingDrawing" xmlns:wps="http://schemas.microsoft.com/office/word/2010/wordprocessingShape" xmlns:wpg="http://schemas.microsoft.com/office/word/2010/wordprocessingGroup" xmlns:mc="http://schemas.openxmlformats.org/markup-compatibility/2006" xmlns:wp14="http://schemas.microsoft.com/office/word/2010/wordprocessingDrawing" xmlns:w14="http://schemas.microsoft.com/office/word/2010/wordml" mc:Ignorable="w14 wp14">
   <w:body>
     <w:p>
       <w:pPr>
+        <w:pStyle w:val="Normal"/>
         <w:jc w:val="center"/>
         <w:rPr>
           <w:rFonts w:ascii="Arial" w:hAnsi="Arial" w:cs="Arial"/>
+          <w:b/>
           <w:b/>
           <w:bCs/>
           <w:sz w:val="56"/>
@@ -15,29 +17,33 @@
       </w:pPr>
       <w:r>
         <w:rPr>
-          <w:noProof/>
+          <w:rFonts w:cs="Arial" w:ascii="Arial" w:hAnsi="Arial"/>
+          <w:b/>
+          <w:bCs/>
+          <w:sz w:val="56"/>
+          <w:szCs w:val="56"/>
         </w:rPr>
         <w:drawing>
-          <wp:anchor distT="0" distB="0" distL="114300" distR="114300" simplePos="0" relativeHeight="251659264" behindDoc="0" locked="0" layoutInCell="1" allowOverlap="1" wp14:anchorId="06C5C05F" wp14:editId="65096A1C">
+          <wp:anchor behindDoc="0" distT="0" distB="0" distL="114300" distR="114300" simplePos="0" locked="0" layoutInCell="0" allowOverlap="1" relativeHeight="3">
             <wp:simplePos x="0" y="0"/>
             <wp:positionH relativeFrom="column">
               <wp:posOffset>-309245</wp:posOffset>
             </wp:positionH>
             <wp:positionV relativeFrom="paragraph">
-              <wp:posOffset>0</wp:posOffset>
+              <wp:posOffset>635</wp:posOffset>
             </wp:positionV>
             <wp:extent cx="1692275" cy="2676525"/>
             <wp:effectExtent l="0" t="0" r="0" b="0"/>
-            <wp:wrapThrough wrapText="bothSides">
+            <wp:wrapTight wrapText="bothSides">
               <wp:wrapPolygon edited="0">
-                <wp:start x="0" y="0"/>
-                <wp:lineTo x="0" y="21523"/>
-                <wp:lineTo x="21397" y="21523"/>
-                <wp:lineTo x="21397" y="0"/>
-                <wp:lineTo x="0" y="0"/>
+                <wp:start x="-7" y="0"/>
+                <wp:lineTo x="-7" y="21518"/>
+                <wp:lineTo x="21391" y="21518"/>
+                <wp:lineTo x="21391" y="0"/>
+                <wp:lineTo x="-7" y="0"/>
               </wp:wrapPolygon>
-            </wp:wrapThrough>
-            <wp:docPr id="413681549" name="Obraz 2" descr="Obraz zawierający tekst, clipart&#10;&#10;Opis wygenerowany automatycznie"/>
+            </wp:wrapTight>
+            <wp:docPr id="1" name="Obraz 2" descr="Obraz zawierający tekst, clipart&#10;&#10;Opis wygenerowany automatycznie"/>
             <wp:cNvGraphicFramePr>
               <a:graphicFrameLocks xmlns:a="http://schemas.openxmlformats.org/drawingml/2006/main" noChangeAspect="1"/>
             </wp:cNvGraphicFramePr>
@@ -45,20 +51,13 @@
               <a:graphicData uri="http://schemas.openxmlformats.org/drawingml/2006/picture">
                 <pic:pic xmlns:pic="http://schemas.openxmlformats.org/drawingml/2006/picture">
                   <pic:nvPicPr>
-                    <pic:cNvPr id="0" name="Obraz 1" descr="Obraz zawierający tekst, clipart&#10;&#10;Opis wygenerowany automatycznie"/>
+                    <pic:cNvPr id="1" name="Obraz 2" descr="Obraz zawierający tekst, clipart&#10;&#10;Opis wygenerowany automatycznie"/>
                     <pic:cNvPicPr>
                       <a:picLocks noChangeAspect="1" noChangeArrowheads="1"/>
                     </pic:cNvPicPr>
                   </pic:nvPicPr>
                   <pic:blipFill>
-                    <a:blip r:embed="rId5">
-                      <a:extLst>
-                        <a:ext uri="{28A0092B-C50C-407E-A947-70E740481C1C}">
-                          <a14:useLocalDpi xmlns:a14="http://schemas.microsoft.com/office/drawing/2010/main" val="0"/>
-                        </a:ext>
-                      </a:extLst>
-                    </a:blip>
-                    <a:srcRect/>
+                    <a:blip r:embed="rId2"/>
                     <a:stretch>
                       <a:fillRect/>
                     </a:stretch>
@@ -71,26 +70,21 @@
                     <a:prstGeom prst="rect">
                       <a:avLst/>
                     </a:prstGeom>
-                    <a:noFill/>
                   </pic:spPr>
                 </pic:pic>
               </a:graphicData>
             </a:graphic>
-            <wp14:sizeRelH relativeFrom="page">
-              <wp14:pctWidth>0</wp14:pctWidth>
-            </wp14:sizeRelH>
-            <wp14:sizeRelV relativeFrom="page">
-              <wp14:pctHeight>0</wp14:pctHeight>
-            </wp14:sizeRelV>
           </wp:anchor>
         </w:drawing>
       </w:r>
     </w:p>
     <w:p>
       <w:pPr>
+        <w:pStyle w:val="Normal"/>
         <w:jc w:val="center"/>
         <w:rPr>
           <w:rFonts w:ascii="Arial" w:hAnsi="Arial" w:cs="Arial"/>
+          <w:b/>
           <w:b/>
           <w:bCs/>
           <w:sz w:val="56"/>
@@ -98,11 +92,8 @@
         </w:rPr>
       </w:pPr>
       <w:r>
-        <w:rPr>
-          <w:noProof/>
-        </w:rPr>
         <w:drawing>
-          <wp:anchor distT="0" distB="0" distL="114300" distR="114300" simplePos="0" relativeHeight="251658240" behindDoc="1" locked="0" layoutInCell="1" allowOverlap="1" wp14:anchorId="6B71B8E7" wp14:editId="5DE10F2C">
+          <wp:anchor behindDoc="1" distT="0" distB="0" distL="0" distR="0" simplePos="0" locked="0" layoutInCell="0" allowOverlap="1" relativeHeight="2">
             <wp:simplePos x="0" y="0"/>
             <wp:positionH relativeFrom="column">
               <wp:posOffset>2861945</wp:posOffset>
@@ -113,7 +104,7 @@
             <wp:extent cx="2143125" cy="2143125"/>
             <wp:effectExtent l="0" t="0" r="0" b="0"/>
             <wp:wrapNone/>
-            <wp:docPr id="1703640983" name="Obraz 1" descr="Obraz zawierający logo, Grafika, symbol, Czcionka&#10;&#10;Opis wygenerowany automatycznie"/>
+            <wp:docPr id="2" name="Obraz 1" descr="Obraz zawierający logo, Grafika, symbol, Czcionka&#10;&#10;Opis wygenerowany automatycznie"/>
             <wp:cNvGraphicFramePr>
               <a:graphicFrameLocks xmlns:a="http://schemas.openxmlformats.org/drawingml/2006/main" noChangeAspect="1"/>
             </wp:cNvGraphicFramePr>
@@ -121,20 +112,13 @@
               <a:graphicData uri="http://schemas.openxmlformats.org/drawingml/2006/picture">
                 <pic:pic xmlns:pic="http://schemas.openxmlformats.org/drawingml/2006/picture">
                   <pic:nvPicPr>
-                    <pic:cNvPr id="1703640983" name="Obraz 1" descr="Obraz zawierający logo, Grafika, symbol, Czcionka&#10;&#10;Opis wygenerowany automatycznie"/>
+                    <pic:cNvPr id="2" name="Obraz 1" descr="Obraz zawierający logo, Grafika, symbol, Czcionka&#10;&#10;Opis wygenerowany automatycznie"/>
                     <pic:cNvPicPr>
                       <a:picLocks noChangeAspect="1" noChangeArrowheads="1"/>
                     </pic:cNvPicPr>
                   </pic:nvPicPr>
                   <pic:blipFill>
-                    <a:blip r:embed="rId6">
-                      <a:extLst>
-                        <a:ext uri="{28A0092B-C50C-407E-A947-70E740481C1C}">
-                          <a14:useLocalDpi xmlns:a14="http://schemas.microsoft.com/office/drawing/2010/main" val="0"/>
-                        </a:ext>
-                      </a:extLst>
-                    </a:blip>
-                    <a:srcRect/>
+                    <a:blip r:embed="rId3"/>
                     <a:stretch>
                       <a:fillRect/>
                     </a:stretch>
@@ -147,23 +131,16 @@
                     <a:prstGeom prst="rect">
                       <a:avLst/>
                     </a:prstGeom>
-                    <a:noFill/>
                   </pic:spPr>
                 </pic:pic>
               </a:graphicData>
             </a:graphic>
-            <wp14:sizeRelH relativeFrom="page">
-              <wp14:pctWidth>0</wp14:pctWidth>
-            </wp14:sizeRelH>
-            <wp14:sizeRelV relativeFrom="page">
-              <wp14:pctHeight>0</wp14:pctHeight>
-            </wp14:sizeRelV>
           </wp:anchor>
         </w:drawing>
       </w:r>
       <w:r>
         <w:rPr>
-          <w:rFonts w:ascii="Arial" w:hAnsi="Arial" w:cs="Arial"/>
+          <w:rFonts w:cs="Arial" w:ascii="Arial" w:hAnsi="Arial"/>
           <w:b/>
           <w:bCs/>
           <w:sz w:val="56"/>
@@ -174,28 +151,49 @@
     </w:p>
     <w:p>
       <w:pPr>
+        <w:pStyle w:val="Normal"/>
         <w:rPr>
           <w:rFonts w:ascii="Arial" w:hAnsi="Arial" w:cs="Arial"/>
           <w:sz w:val="56"/>
           <w:szCs w:val="56"/>
         </w:rPr>
       </w:pPr>
-    </w:p>
-    <w:p>
-      <w:pPr>
+      <w:r>
+        <w:rPr>
+          <w:rFonts w:cs="Arial" w:ascii="Arial" w:hAnsi="Arial"/>
+          <w:sz w:val="56"/>
+          <w:szCs w:val="56"/>
+        </w:rPr>
+      </w:r>
+    </w:p>
+    <w:p>
+      <w:pPr>
+        <w:pStyle w:val="Normal"/>
         <w:rPr>
           <w:rFonts w:ascii="Arial" w:hAnsi="Arial" w:cs="Arial"/>
+          <w:b/>
           <w:b/>
           <w:bCs/>
           <w:sz w:val="56"/>
           <w:szCs w:val="56"/>
         </w:rPr>
       </w:pPr>
-    </w:p>
-    <w:p>
-      <w:pPr>
-        <w:tabs>
-          <w:tab w:val="left" w:pos="3510"/>
+      <w:r>
+        <w:rPr>
+          <w:rFonts w:cs="Arial" w:ascii="Arial" w:hAnsi="Arial"/>
+          <w:b/>
+          <w:bCs/>
+          <w:sz w:val="56"/>
+          <w:szCs w:val="56"/>
+        </w:rPr>
+      </w:r>
+    </w:p>
+    <w:p>
+      <w:pPr>
+        <w:pStyle w:val="Normal"/>
+        <w:tabs>
+          <w:tab w:val="clear" w:pos="708"/>
+          <w:tab w:val="left" w:pos="3510" w:leader="none"/>
         </w:tabs>
         <w:jc w:val="center"/>
         <w:rPr>
@@ -206,7 +204,7 @@
       </w:pPr>
       <w:r>
         <w:rPr>
-          <w:rFonts w:ascii="Arial" w:hAnsi="Arial" w:cs="Arial"/>
+          <w:rFonts w:cs="Arial" w:ascii="Arial" w:hAnsi="Arial"/>
           <w:sz w:val="96"/>
           <w:szCs w:val="96"/>
         </w:rPr>
@@ -215,8 +213,10 @@
     </w:p>
     <w:p>
       <w:pPr>
-        <w:tabs>
-          <w:tab w:val="left" w:pos="3510"/>
+        <w:pStyle w:val="Normal"/>
+        <w:tabs>
+          <w:tab w:val="clear" w:pos="708"/>
+          <w:tab w:val="left" w:pos="3510" w:leader="none"/>
         </w:tabs>
         <w:jc w:val="center"/>
         <w:rPr>
@@ -225,11 +225,20 @@
           <w:szCs w:val="56"/>
         </w:rPr>
       </w:pPr>
-    </w:p>
-    <w:p>
-      <w:pPr>
-        <w:tabs>
-          <w:tab w:val="left" w:pos="3510"/>
+      <w:r>
+        <w:rPr>
+          <w:rFonts w:cs="Arial" w:ascii="Arial" w:hAnsi="Arial"/>
+          <w:sz w:val="56"/>
+          <w:szCs w:val="56"/>
+        </w:rPr>
+      </w:r>
+    </w:p>
+    <w:p>
+      <w:pPr>
+        <w:pStyle w:val="Normal"/>
+        <w:tabs>
+          <w:tab w:val="clear" w:pos="708"/>
+          <w:tab w:val="left" w:pos="3510" w:leader="none"/>
         </w:tabs>
         <w:jc w:val="center"/>
         <w:rPr>
@@ -240,7 +249,7 @@
       </w:pPr>
       <w:r>
         <w:rPr>
-          <w:rFonts w:ascii="Arial" w:hAnsi="Arial" w:cs="Arial"/>
+          <w:rFonts w:cs="Arial" w:ascii="Arial" w:hAnsi="Arial"/>
           <w:sz w:val="44"/>
           <w:szCs w:val="44"/>
         </w:rPr>
@@ -248,609 +257,1614 @@
       </w:r>
       <w:r>
         <w:rPr>
-          <w:rFonts w:ascii="Arial" w:hAnsi="Arial" w:cs="Arial"/>
+          <w:rFonts w:cs="Arial" w:ascii="Arial" w:hAnsi="Arial"/>
           <w:sz w:val="56"/>
           <w:szCs w:val="56"/>
         </w:rPr>
         <w:br/>
-      </w:r>
-      <w:r>
-        <w:rPr>
-          <w:rFonts w:ascii="Arial" w:hAnsi="Arial" w:cs="Arial"/>
-          <w:sz w:val="56"/>
-          <w:szCs w:val="56"/>
-        </w:rPr>
         <w:t>SDUP</w:t>
-      </w:r>
-      <w:r>
-        <w:rPr>
-          <w:rFonts w:ascii="Arial" w:hAnsi="Arial" w:cs="Arial"/>
-          <w:sz w:val="56"/>
-          <w:szCs w:val="56"/>
-        </w:rPr>
         <w:br/>
-      </w:r>
-      <w:r>
-        <w:rPr>
-          <w:rFonts w:ascii="Arial" w:hAnsi="Arial" w:cs="Arial"/>
-          <w:sz w:val="56"/>
-          <w:szCs w:val="56"/>
-        </w:rPr>
         <w:br/>
-      </w:r>
-      <w:r>
-        <w:rPr>
-          <w:rFonts w:ascii="Arial" w:hAnsi="Arial" w:cs="Arial"/>
-          <w:sz w:val="56"/>
-          <w:szCs w:val="56"/>
-        </w:rPr>
         <w:br/>
       </w:r>
       <w:r>
         <w:rPr>
-          <w:rFonts w:ascii="Arial" w:hAnsi="Arial" w:cs="Arial"/>
+          <w:rFonts w:cs="Arial" w:ascii="Arial" w:hAnsi="Arial"/>
           <w:i/>
           <w:iCs/>
           <w:sz w:val="44"/>
           <w:szCs w:val="44"/>
         </w:rPr>
-        <w:t>wykona</w:t>
-      </w:r>
-      <w:r>
-        <w:rPr>
-          <w:rFonts w:ascii="Arial" w:hAnsi="Arial" w:cs="Arial"/>
+        <w:t>wykonali:</w:t>
+        <w:br/>
+        <w:t>Michał Stankiewicz</w:t>
+        <w:br/>
+        <w:t>Jakub Szymański</w:t>
+        <w:br/>
+      </w:r>
+    </w:p>
+    <w:p>
+      <w:pPr>
+        <w:pStyle w:val="Normal"/>
+        <w:tabs>
+          <w:tab w:val="clear" w:pos="708"/>
+          <w:tab w:val="left" w:pos="3510" w:leader="none"/>
+        </w:tabs>
+        <w:jc w:val="right"/>
+        <w:rPr>
+          <w:rStyle w:val="SubtleEmphasis"/>
+        </w:rPr>
+      </w:pPr>
+      <w:r>
+        <w:rPr>
           <w:i/>
           <w:iCs/>
-          <w:sz w:val="44"/>
-          <w:szCs w:val="44"/>
-        </w:rPr>
-        <w:t>li</w:t>
-      </w:r>
-      <w:r>
-        <w:rPr>
-          <w:rFonts w:ascii="Arial" w:hAnsi="Arial" w:cs="Arial"/>
-          <w:i/>
-          <w:iCs/>
-          <w:sz w:val="44"/>
-          <w:szCs w:val="44"/>
-        </w:rPr>
-        <w:t>:</w:t>
-      </w:r>
-      <w:r>
-        <w:rPr>
-          <w:rFonts w:ascii="Arial" w:hAnsi="Arial" w:cs="Arial"/>
-          <w:i/>
-          <w:iCs/>
-          <w:sz w:val="44"/>
-          <w:szCs w:val="44"/>
+          <w:color w:val="404040" w:themeColor="text1" w:themeTint="bf"/>
         </w:rPr>
         <w:br/>
       </w:r>
       <w:r>
         <w:rPr>
-          <w:rFonts w:ascii="Arial" w:hAnsi="Arial" w:cs="Arial"/>
-          <w:i/>
-          <w:iCs/>
-          <w:sz w:val="44"/>
-          <w:szCs w:val="44"/>
-        </w:rPr>
-        <w:t>Michał Stankiewicz</w:t>
-      </w:r>
-      <w:r>
-        <w:rPr>
-          <w:rFonts w:ascii="Arial" w:hAnsi="Arial" w:cs="Arial"/>
-          <w:i/>
-          <w:iCs/>
-          <w:sz w:val="44"/>
-          <w:szCs w:val="44"/>
-        </w:rPr>
-        <w:br/>
-        <w:t>Jakub Szymański</w:t>
-      </w:r>
-      <w:r>
-        <w:rPr>
-          <w:rFonts w:ascii="Arial" w:hAnsi="Arial" w:cs="Arial"/>
-          <w:i/>
-          <w:iCs/>
-          <w:sz w:val="44"/>
-          <w:szCs w:val="44"/>
-        </w:rPr>
-        <w:br/>
-      </w:r>
-    </w:p>
-    <w:p>
-      <w:pPr>
-        <w:tabs>
-          <w:tab w:val="left" w:pos="3510"/>
+          <w:rStyle w:val="SubtleEmphasis"/>
+        </w:rPr>
+        <w:t>Kraków 19.06.2023r.</w:t>
+      </w:r>
+    </w:p>
+    <w:p>
+      <w:pPr>
+        <w:pStyle w:val="Normal"/>
+        <w:tabs>
+          <w:tab w:val="clear" w:pos="708"/>
+          <w:tab w:val="left" w:pos="3510" w:leader="none"/>
         </w:tabs>
         <w:jc w:val="right"/>
         <w:rPr>
-          <w:rStyle w:val="Wyrnieniedelikatne"/>
-        </w:rPr>
-      </w:pPr>
-      <w:r>
-        <w:rPr>
-          <w:i/>
-          <w:iCs/>
-          <w:color w:val="404040" w:themeColor="text1" w:themeTint="BF"/>
-        </w:rPr>
-        <w:br/>
-      </w:r>
-      <w:r>
-        <w:rPr>
-          <w:rStyle w:val="Wyrnieniedelikatne"/>
-        </w:rPr>
-        <w:t>Kraków 19.06.2023r.</w:t>
-      </w:r>
-    </w:p>
-    <w:p>
-      <w:pPr>
-        <w:tabs>
-          <w:tab w:val="left" w:pos="3510"/>
+          <w:rStyle w:val="SubtleEmphasis"/>
+        </w:rPr>
+      </w:pPr>
+      <w:r>
+        <w:rPr/>
+      </w:r>
+    </w:p>
+    <w:p>
+      <w:pPr>
+        <w:pStyle w:val="Normal"/>
+        <w:tabs>
+          <w:tab w:val="clear" w:pos="708"/>
+          <w:tab w:val="left" w:pos="3510" w:leader="none"/>
         </w:tabs>
         <w:jc w:val="right"/>
         <w:rPr>
-          <w:rStyle w:val="Wyrnieniedelikatne"/>
-        </w:rPr>
-      </w:pPr>
-    </w:p>
-    <w:p>
-      <w:pPr>
-        <w:tabs>
-          <w:tab w:val="left" w:pos="3510"/>
-        </w:tabs>
-        <w:jc w:val="right"/>
-        <w:rPr>
-          <w:rStyle w:val="Wyrnieniedelikatne"/>
-        </w:rPr>
-      </w:pPr>
-    </w:p>
-    <w:p/>
-    <w:p>
-      <w:pPr>
-        <w:pStyle w:val="Akapitzlist"/>
+          <w:rStyle w:val="SubtleEmphasis"/>
+        </w:rPr>
+      </w:pPr>
+      <w:r>
+        <w:rPr/>
+      </w:r>
+    </w:p>
+    <w:p>
+      <w:pPr>
+        <w:pStyle w:val="Normal"/>
+        <w:rPr/>
+      </w:pPr>
+      <w:r>
+        <w:rPr/>
+      </w:r>
+    </w:p>
+    <w:p>
+      <w:pPr>
+        <w:pStyle w:val="ListParagraph"/>
+        <w:numPr>
+          <w:ilvl w:val="0"/>
+          <w:numId w:val="0"/>
+        </w:numPr>
+        <w:ind w:left="720" w:hanging="0"/>
+        <w:rPr/>
+      </w:pPr>
+      <w:r>
+        <w:rPr/>
+      </w:r>
+    </w:p>
+    <w:p>
+      <w:pPr>
+        <w:pStyle w:val="ListParagraph"/>
         <w:numPr>
           <w:ilvl w:val="0"/>
           <w:numId w:val="1"/>
         </w:numPr>
-      </w:pPr>
-      <w:r>
-        <w:lastRenderedPageBreak/>
+        <w:rPr/>
+      </w:pPr>
+      <w:r>
+        <w:rPr/>
         <w:t>Założenia projektowe</w:t>
       </w:r>
     </w:p>
     <w:p>
       <w:pPr>
-        <w:pStyle w:val="Akapitzlist"/>
+        <w:pStyle w:val="ListParagraph"/>
+        <w:numPr>
+          <w:ilvl w:val="0"/>
+          <w:numId w:val="0"/>
+        </w:numPr>
+        <w:ind w:hanging="0"/>
+        <w:rPr/>
+      </w:pPr>
+      <w:r>
+        <w:rPr/>
+        <w:t>Celem projektu było stworzenie bloku IP, który mógłby realizować zadanie filtracji cyfrowej FIR, LMS i NLMS. Blok ten mógłby być używany w wielu aplikacjach wymagających przetwarzania sygnałów, jak np. audio. Założenia wysokopoziomowe które przyświecały projektowi to:</w:t>
+      </w:r>
+    </w:p>
+    <w:p>
+      <w:pPr>
+        <w:pStyle w:val="ListParagraph"/>
         <w:numPr>
           <w:ilvl w:val="0"/>
           <w:numId w:val="2"/>
         </w:numPr>
-      </w:pPr>
-      <w:r>
-        <w:t xml:space="preserve">Projekt realizowany w </w:t>
-      </w:r>
-      <w:proofErr w:type="spellStart"/>
-      <w:r>
-        <w:t>Vivado</w:t>
-      </w:r>
-      <w:proofErr w:type="spellEnd"/>
-      <w:r>
-        <w:t xml:space="preserve"> w wersji 2022.2</w:t>
-      </w:r>
-    </w:p>
-    <w:p>
-      <w:pPr>
-        <w:pStyle w:val="Akapitzlist"/>
+        <w:rPr/>
+      </w:pPr>
+      <w:r>
+        <w:rPr/>
+        <w:t xml:space="preserve">uniwersalność – </w:t>
+      </w:r>
+      <w:r>
+        <w:rPr/>
+        <w:t>projekt jest agnostyczny względem zewnętrznego systemu i jego architektury</w:t>
+      </w:r>
+    </w:p>
+    <w:p>
+      <w:pPr>
+        <w:pStyle w:val="ListParagraph"/>
         <w:numPr>
           <w:ilvl w:val="0"/>
           <w:numId w:val="2"/>
         </w:numPr>
-      </w:pPr>
-      <w:r>
-        <w:t xml:space="preserve">Wykorzystana płytka to </w:t>
-      </w:r>
-      <w:r>
-        <w:rPr>
-          <w:highlight w:val="yellow"/>
-        </w:rPr>
-        <w:t>XXXXX</w:t>
-      </w:r>
-      <w:r>
-        <w:t xml:space="preserve"> z układem </w:t>
-      </w:r>
-      <w:r>
-        <w:rPr>
-          <w:highlight w:val="yellow"/>
-        </w:rPr>
-        <w:t>XXXXX (nie pamiętam modelu)</w:t>
-      </w:r>
-    </w:p>
-    <w:p>
-      <w:pPr>
-        <w:pStyle w:val="Akapitzlist"/>
+        <w:rPr/>
+      </w:pPr>
+      <w:r>
+        <w:rPr/>
+        <w:t>przenośność – projekt można przenosić między różnymi układ</w:t>
+      </w:r>
+      <w:r>
+        <w:rPr/>
+        <w:t>ami, a także</w:t>
+      </w:r>
+      <w:r>
+        <w:rPr/>
+        <w:t xml:space="preserve"> </w:t>
+      </w:r>
+      <w:r>
+        <w:rPr/>
+        <w:t>między środowiskami różnych producentów</w:t>
+      </w:r>
+    </w:p>
+    <w:p>
+      <w:pPr>
+        <w:pStyle w:val="ListParagraph"/>
+        <w:numPr>
+          <w:ilvl w:val="0"/>
+          <w:numId w:val="2"/>
+        </w:numPr>
+        <w:rPr/>
+      </w:pPr>
+      <w:r>
+        <w:rPr/>
+        <w:t xml:space="preserve">skalowalność – możliwe jest przeskalowanie projektu do swoich potrzeb, tak by osiągnąć pożądany balans między osiągami a wykorzystywanymi zasobami </w:t>
+      </w:r>
+    </w:p>
+    <w:p>
+      <w:pPr>
+        <w:pStyle w:val="ListParagraph"/>
+        <w:numPr>
+          <w:ilvl w:val="0"/>
+          <w:numId w:val="2"/>
+        </w:numPr>
+        <w:rPr/>
+      </w:pPr>
+      <w:r>
+        <w:rPr/>
+        <w:t xml:space="preserve">programowalność – możliwa jest zmiana konfiguracji działania z poziomu systemu w czasie działania układu </w:t>
+      </w:r>
+    </w:p>
+    <w:p>
+      <w:pPr>
+        <w:pStyle w:val="ListParagraph"/>
+        <w:numPr>
+          <w:ilvl w:val="0"/>
+          <w:numId w:val="2"/>
+        </w:numPr>
+        <w:rPr/>
+      </w:pPr>
+      <w:r>
+        <w:rPr/>
+        <w:t>prostota rozbudowy</w:t>
+      </w:r>
+    </w:p>
+    <w:p>
+      <w:pPr>
+        <w:pStyle w:val="ListParagraph"/>
+        <w:numPr>
+          <w:ilvl w:val="0"/>
+          <w:numId w:val="0"/>
+        </w:numPr>
+        <w:ind w:hanging="0"/>
+        <w:rPr/>
+      </w:pPr>
+      <w:r>
+        <w:rPr/>
+        <w:t>W celach testowych wybrano następującą platformę:</w:t>
+      </w:r>
+    </w:p>
+    <w:p>
+      <w:pPr>
+        <w:pStyle w:val="ListParagraph"/>
+        <w:numPr>
+          <w:ilvl w:val="0"/>
+          <w:numId w:val="2"/>
+        </w:numPr>
+        <w:rPr/>
+      </w:pPr>
+      <w:r>
+        <w:rPr>
+          <w:shd w:fill="auto" w:val="clear"/>
+        </w:rPr>
+        <w:t xml:space="preserve">środowisko FPGA </w:t>
+      </w:r>
+      <w:r>
+        <w:rPr>
+          <w:shd w:fill="auto" w:val="clear"/>
+        </w:rPr>
+        <w:t>V</w:t>
+      </w:r>
+      <w:r>
+        <w:rPr>
+          <w:shd w:fill="auto" w:val="clear"/>
+        </w:rPr>
+        <w:t>ivado 2022.2</w:t>
+      </w:r>
+    </w:p>
+    <w:p>
+      <w:pPr>
+        <w:pStyle w:val="ListParagraph"/>
+        <w:numPr>
+          <w:ilvl w:val="0"/>
+          <w:numId w:val="2"/>
+        </w:numPr>
+        <w:rPr/>
+      </w:pPr>
+      <w:r>
+        <w:rPr>
+          <w:shd w:fill="auto" w:val="clear"/>
+        </w:rPr>
+        <w:t>środowisko softwareowe Vitis</w:t>
+      </w:r>
+    </w:p>
+    <w:p>
+      <w:pPr>
+        <w:pStyle w:val="ListParagraph"/>
+        <w:numPr>
+          <w:ilvl w:val="0"/>
+          <w:numId w:val="2"/>
+        </w:numPr>
+        <w:rPr/>
+      </w:pPr>
+      <w:r>
+        <w:rPr>
+          <w:shd w:fill="auto" w:val="clear"/>
+        </w:rPr>
+        <w:t>płytka rozwojowa Cora-Z7-07 z układem xc7z007sclg400-1</w:t>
+      </w:r>
+    </w:p>
+    <w:p>
+      <w:pPr>
+        <w:pStyle w:val="ListParagraph"/>
+        <w:numPr>
+          <w:ilvl w:val="0"/>
+          <w:numId w:val="0"/>
+        </w:numPr>
+        <w:ind w:left="720" w:hanging="0"/>
+        <w:rPr>
+          <w:highlight w:val="none"/>
+          <w:shd w:fill="auto" w:val="clear"/>
+        </w:rPr>
+      </w:pPr>
+      <w:r>
+        <w:rPr/>
+      </w:r>
+    </w:p>
+    <w:p>
+      <w:pPr>
+        <w:pStyle w:val="ListParagraph"/>
         <w:numPr>
           <w:ilvl w:val="0"/>
           <w:numId w:val="1"/>
         </w:numPr>
-      </w:pPr>
-      <w:r>
+        <w:rPr/>
+      </w:pPr>
+      <w:r>
+        <w:rPr/>
         <w:t>Opis teoretyczny</w:t>
       </w:r>
     </w:p>
     <w:p>
-      <w:r>
-        <w:t>Algorytmy LMS</w:t>
-      </w:r>
-      <w:r>
-        <w:t xml:space="preserve"> (</w:t>
-      </w:r>
-      <w:proofErr w:type="spellStart"/>
-      <w:r>
-        <w:t>Least</w:t>
-      </w:r>
-      <w:proofErr w:type="spellEnd"/>
-      <w:r>
-        <w:t xml:space="preserve"> </w:t>
-      </w:r>
-      <w:proofErr w:type="spellStart"/>
-      <w:r>
-        <w:t>Mean</w:t>
-      </w:r>
-      <w:proofErr w:type="spellEnd"/>
-      <w:r>
-        <w:t xml:space="preserve"> </w:t>
-      </w:r>
-      <w:proofErr w:type="spellStart"/>
-      <w:r>
-        <w:t>Squares</w:t>
-      </w:r>
-      <w:proofErr w:type="spellEnd"/>
-      <w:r>
-        <w:t>)</w:t>
-      </w:r>
-      <w:r>
-        <w:t xml:space="preserve"> to klasa adaptacyjnych filtrów używanych do imitowania pożądanego filtru poprzez znalezienie współczynników filtru</w:t>
-      </w:r>
-      <w:r>
-        <w:t xml:space="preserve"> </w:t>
-      </w:r>
-      <w:r>
-        <w:rPr>
-          <w:rFonts w:cstheme="minorHAnsi"/>
+      <w:pPr>
+        <w:pStyle w:val="Normal"/>
+        <w:rPr/>
+      </w:pPr>
+      <w:r>
+        <w:rPr/>
+        <w:t xml:space="preserve">Algorytmy LMS (Least Mean Squares) to klasa adaptacyjnych filtrów używanych do imitowania pożądanego filtru poprzez znalezienie współczynników filtru </w:t>
+      </w:r>
+      <w:r>
+        <w:rPr>
+          <w:rFonts w:cs="Calibri" w:cstheme="minorHAnsi"/>
+        </w:rPr>
+        <w:t>h</w:t>
+      </w:r>
+      <w:r>
+        <w:rPr/>
+        <w:t xml:space="preserve">, które prowadzą do minimalizacji średniego kwadratu sygnału błędu (różnicy między pożądanym a rzeczywistym sygnałem). </w:t>
+      </w:r>
+      <w:r>
+        <w:rPr/>
+        <w:t xml:space="preserve">Przykład działania takiego algorytmu </w:t>
+      </w:r>
+      <w:r>
+        <w:rPr/>
+        <w:t>widać</w:t>
+      </w:r>
+      <w:r>
+        <w:rPr/>
+        <w:t xml:space="preserve"> poniżej:</w:t>
+      </w:r>
+    </w:p>
+    <w:p>
+      <w:pPr>
+        <w:pStyle w:val="Normal"/>
+        <w:rPr/>
+      </w:pPr>
+      <w:r>
+        <w:rPr/>
+        <w:drawing>
+          <wp:anchor behindDoc="0" distT="0" distB="0" distL="0" distR="0" simplePos="0" locked="0" layoutInCell="0" allowOverlap="1" relativeHeight="4">
+            <wp:simplePos x="0" y="0"/>
+            <wp:positionH relativeFrom="column">
+              <wp:align>center</wp:align>
+            </wp:positionH>
+            <wp:positionV relativeFrom="paragraph">
+              <wp:posOffset>635</wp:posOffset>
+            </wp:positionV>
+            <wp:extent cx="5760720" cy="2827655"/>
+            <wp:effectExtent l="0" t="0" r="0" b="0"/>
+            <wp:wrapTopAndBottom/>
+            <wp:docPr id="3" name="Image1" descr=""/>
+            <wp:cNvGraphicFramePr>
+              <a:graphicFrameLocks xmlns:a="http://schemas.openxmlformats.org/drawingml/2006/main" noChangeAspect="1"/>
+            </wp:cNvGraphicFramePr>
+            <a:graphic xmlns:a="http://schemas.openxmlformats.org/drawingml/2006/main">
+              <a:graphicData uri="http://schemas.openxmlformats.org/drawingml/2006/picture">
+                <pic:pic xmlns:pic="http://schemas.openxmlformats.org/drawingml/2006/picture">
+                  <pic:nvPicPr>
+                    <pic:cNvPr id="3" name="Image1" descr=""/>
+                    <pic:cNvPicPr>
+                      <a:picLocks noChangeAspect="1" noChangeArrowheads="1"/>
+                    </pic:cNvPicPr>
+                  </pic:nvPicPr>
+                  <pic:blipFill>
+                    <a:blip r:embed="rId4"/>
+                    <a:stretch>
+                      <a:fillRect/>
+                    </a:stretch>
+                  </pic:blipFill>
+                  <pic:spPr bwMode="auto">
+                    <a:xfrm>
+                      <a:off x="0" y="0"/>
+                      <a:ext cx="5760720" cy="2827655"/>
+                    </a:xfrm>
+                    <a:prstGeom prst="rect">
+                      <a:avLst/>
+                    </a:prstGeom>
+                  </pic:spPr>
+                </pic:pic>
+              </a:graphicData>
+            </a:graphic>
+          </wp:anchor>
+        </w:drawing>
+      </w:r>
+    </w:p>
+    <w:p>
+      <w:pPr>
+        <w:pStyle w:val="Normal"/>
+        <w:rPr/>
+      </w:pPr>
+      <w:r>
+        <w:rPr/>
+        <w:t>Jak widać, filtr potrzebuje chwili żeby „nauczyć się” sygnału, co objawia się zakłóconym sygnałem na początku przebiegu. Jednak potem filtr bardzo sprawnie odzyskuje sygnał i odrzuca zakłócenie.</w:t>
+      </w:r>
+    </w:p>
+    <w:p>
+      <w:pPr>
+        <w:pStyle w:val="Normal"/>
+        <w:rPr/>
+      </w:pPr>
+      <w:r>
+        <w:rPr/>
+        <w:t xml:space="preserve">Wadą tego algorytmu jest wrażliwość na skalowanie wejścia x(n), co powoduje, że jest prawie niemożliwe odpowiednio dobrać współczynnik </w:t>
+      </w:r>
+      <w:r>
+        <w:rPr>
+          <w:rFonts w:cs="Calibri" w:cstheme="minorHAnsi"/>
         </w:rPr>
         <w:t>µ</w:t>
       </w:r>
       <w:r>
-        <w:t>, które prowadzą do minimalizacji średniego kwadratu sygnału błędu (różnicy między pożądanym a rzeczywistym sygnałem).</w:t>
-      </w:r>
-    </w:p>
-    <w:p>
-      <w:r>
-        <w:t xml:space="preserve">Wadą tego algorytmu jest wrażliwość na skalowanie wejścia x(n), co powoduje, że jest prawie niemożliwe odpowiednio dobrać współczynnik </w:t>
-      </w:r>
-      <w:r>
-        <w:rPr>
-          <w:rFonts w:cstheme="minorHAnsi"/>
-        </w:rPr>
-        <w:t>µ</w:t>
-      </w:r>
-      <w:r>
-        <w:t>.</w:t>
-      </w:r>
-      <w:r>
-        <w:t xml:space="preserve"> Filtr NLMS (</w:t>
-      </w:r>
-      <w:proofErr w:type="spellStart"/>
-      <w:r>
-        <w:t>Normalised</w:t>
-      </w:r>
-      <w:proofErr w:type="spellEnd"/>
-      <w:r>
-        <w:t xml:space="preserve"> </w:t>
-      </w:r>
-      <w:proofErr w:type="spellStart"/>
-      <w:r>
-        <w:t>Least</w:t>
-      </w:r>
-      <w:proofErr w:type="spellEnd"/>
-      <w:r>
-        <w:t xml:space="preserve"> </w:t>
-      </w:r>
-      <w:proofErr w:type="spellStart"/>
-      <w:r>
-        <w:t>Mean</w:t>
-      </w:r>
-      <w:proofErr w:type="spellEnd"/>
-      <w:r>
-        <w:t xml:space="preserve"> </w:t>
-      </w:r>
-      <w:proofErr w:type="spellStart"/>
-      <w:r>
-        <w:t>Squares</w:t>
-      </w:r>
-      <w:proofErr w:type="spellEnd"/>
-      <w:r>
-        <w:t>) rozwiązuje ten problem dzięki normalizację względem mocy sygnału wejściowego.</w:t>
-      </w:r>
-    </w:p>
-    <w:p>
-      <w:pPr>
-        <w:pStyle w:val="Akapitzlist"/>
+        <w:rPr/>
+        <w:t>. Filtr NLMS (Normalised Least Mean Squares) rozwiązuje ten problem dzięki normalizację względem mocy sygnału wejściowego.</w:t>
+      </w:r>
+    </w:p>
+    <w:p>
+      <w:pPr>
+        <w:pStyle w:val="ListParagraph"/>
         <w:numPr>
           <w:ilvl w:val="0"/>
           <w:numId w:val="1"/>
         </w:numPr>
-      </w:pPr>
-      <w:r>
-        <w:t xml:space="preserve">Schemat blokowy </w:t>
-      </w:r>
-    </w:p>
-    <w:p>
-      <w:pPr>
-        <w:pStyle w:val="Akapitzlist"/>
+        <w:rPr/>
+      </w:pPr>
+      <w:r>
+        <w:rPr/>
+        <w:t>Schemat</w:t>
+      </w:r>
+      <w:r>
+        <w:rPr/>
+        <w:t>y</w:t>
+      </w:r>
+      <w:r>
+        <w:rPr/>
+        <w:t xml:space="preserve"> blokow</w:t>
+      </w:r>
+      <w:r>
+        <w:rPr/>
+        <w:t>e i działanie</w:t>
+      </w:r>
+    </w:p>
+    <w:p>
+      <w:pPr>
+        <w:pStyle w:val="ListParagraph"/>
+        <w:numPr>
+          <w:ilvl w:val="0"/>
+          <w:numId w:val="0"/>
+        </w:numPr>
+        <w:ind w:hanging="0"/>
+        <w:rPr/>
+      </w:pPr>
+      <w:r>
+        <w:rPr/>
+        <w:t>Zaimplementowany projekt można wysokopoziomowo przedstawić następującym schematem blokowym:</w:t>
+      </w:r>
+    </w:p>
+    <w:p>
+      <w:pPr>
+        <w:pStyle w:val="ListParagraph"/>
+        <w:numPr>
+          <w:ilvl w:val="0"/>
+          <w:numId w:val="0"/>
+        </w:numPr>
+        <w:ind w:hanging="0"/>
+        <w:rPr/>
+      </w:pPr>
+      <w:r>
+        <w:drawing>
+          <wp:anchor behindDoc="0" distT="0" distB="0" distL="0" distR="0" simplePos="0" locked="0" layoutInCell="0" allowOverlap="1" relativeHeight="5">
+            <wp:simplePos x="0" y="0"/>
+            <wp:positionH relativeFrom="column">
+              <wp:align>center</wp:align>
+            </wp:positionH>
+            <wp:positionV relativeFrom="paragraph">
+              <wp:posOffset>635</wp:posOffset>
+            </wp:positionV>
+            <wp:extent cx="3950335" cy="3209290"/>
+            <wp:effectExtent l="0" t="0" r="0" b="0"/>
+            <wp:wrapTopAndBottom/>
+            <wp:docPr id="4" name="Image2" descr=""/>
+            <wp:cNvGraphicFramePr>
+              <a:graphicFrameLocks xmlns:a="http://schemas.openxmlformats.org/drawingml/2006/main" noChangeAspect="1"/>
+            </wp:cNvGraphicFramePr>
+            <a:graphic xmlns:a="http://schemas.openxmlformats.org/drawingml/2006/main">
+              <a:graphicData uri="http://schemas.openxmlformats.org/drawingml/2006/picture">
+                <pic:pic xmlns:pic="http://schemas.openxmlformats.org/drawingml/2006/picture">
+                  <pic:nvPicPr>
+                    <pic:cNvPr id="4" name="Image2" descr=""/>
+                    <pic:cNvPicPr>
+                      <a:picLocks noChangeAspect="1" noChangeArrowheads="1"/>
+                    </pic:cNvPicPr>
+                  </pic:nvPicPr>
+                  <pic:blipFill>
+                    <a:blip r:embed="rId5"/>
+                    <a:stretch>
+                      <a:fillRect/>
+                    </a:stretch>
+                  </pic:blipFill>
+                  <pic:spPr bwMode="auto">
+                    <a:xfrm>
+                      <a:off x="0" y="0"/>
+                      <a:ext cx="3950335" cy="3209290"/>
+                    </a:xfrm>
+                    <a:prstGeom prst="rect">
+                      <a:avLst/>
+                    </a:prstGeom>
+                  </pic:spPr>
+                </pic:pic>
+              </a:graphicData>
+            </a:graphic>
+          </wp:anchor>
+        </w:drawing>
+      </w:r>
+      <w:r>
+        <w:rPr/>
+        <w:t>M</w:t>
+      </w:r>
+      <w:r>
+        <w:rPr/>
+        <w:t xml:space="preserve">oduł „system write” odpowiada </w:t>
+      </w:r>
+      <w:r>
+        <w:rPr/>
+        <w:t>z</w:t>
+      </w:r>
+      <w:r>
+        <w:rPr/>
+        <w:t xml:space="preserve">a kontakt z systemem. Wystawia on interfejsy BRAM (zarówno od strony systemu jak i układu) </w:t>
+      </w:r>
+      <w:r>
+        <w:rPr/>
+        <w:t xml:space="preserve">i sygnały konfiguracyjne, pełniąc tym samym rolę zbioru rejestrów kontrolno sterujących i demultipleksera dostępu do pamięci. </w:t>
+      </w:r>
+    </w:p>
+    <w:p>
+      <w:pPr>
+        <w:pStyle w:val="ListParagraph"/>
+        <w:numPr>
+          <w:ilvl w:val="0"/>
+          <w:numId w:val="0"/>
+        </w:numPr>
+        <w:ind w:hanging="0"/>
+        <w:rPr/>
+      </w:pPr>
+      <w:r>
+        <w:rPr/>
+        <w:t>Moduł „int buffers” przechowuje w sobie wszystkie moduły BRAM wykorzystywane w układzie. Zgrupowanie ich w jednym miejscu ułatwi rozbudowanie układu, ponieważ zastępując ten moduł przez np. DMA można łatwo przenieść wewnętrzne bufory do pamięci systemu (np. DDR) jeśli zajdzie taka potrzeba.</w:t>
+      </w:r>
+    </w:p>
+    <w:p>
+      <w:pPr>
+        <w:pStyle w:val="ListParagraph"/>
+        <w:numPr>
+          <w:ilvl w:val="0"/>
+          <w:numId w:val="0"/>
+        </w:numPr>
+        <w:ind w:hanging="0"/>
+        <w:rPr/>
+      </w:pPr>
+      <w:r>
+        <w:rPr/>
+        <w:t>Moduł „flow control” implementuje główny FSM układu, kontrolujący przebieg przetwarzania.  Jego schemat znajduje się poniżej:</w:t>
+      </w:r>
+    </w:p>
+    <w:p>
+      <w:pPr>
+        <w:pStyle w:val="ListParagraph"/>
+        <w:ind w:hanging="0"/>
+        <w:rPr/>
+      </w:pPr>
+      <w:r>
+        <w:rPr/>
+        <w:drawing>
+          <wp:anchor behindDoc="0" distT="0" distB="0" distL="0" distR="0" simplePos="0" locked="0" layoutInCell="0" allowOverlap="1" relativeHeight="6">
+            <wp:simplePos x="0" y="0"/>
+            <wp:positionH relativeFrom="column">
+              <wp:posOffset>1235075</wp:posOffset>
+            </wp:positionH>
+            <wp:positionV relativeFrom="paragraph">
+              <wp:posOffset>125730</wp:posOffset>
+            </wp:positionV>
+            <wp:extent cx="3401060" cy="3482975"/>
+            <wp:effectExtent l="0" t="0" r="0" b="0"/>
+            <wp:wrapTopAndBottom/>
+            <wp:docPr id="5" name="Image3" descr=""/>
+            <wp:cNvGraphicFramePr>
+              <a:graphicFrameLocks xmlns:a="http://schemas.openxmlformats.org/drawingml/2006/main" noChangeAspect="1"/>
+            </wp:cNvGraphicFramePr>
+            <a:graphic xmlns:a="http://schemas.openxmlformats.org/drawingml/2006/main">
+              <a:graphicData uri="http://schemas.openxmlformats.org/drawingml/2006/picture">
+                <pic:pic xmlns:pic="http://schemas.openxmlformats.org/drawingml/2006/picture">
+                  <pic:nvPicPr>
+                    <pic:cNvPr id="5" name="Image3" descr=""/>
+                    <pic:cNvPicPr>
+                      <a:picLocks noChangeAspect="1" noChangeArrowheads="1"/>
+                    </pic:cNvPicPr>
+                  </pic:nvPicPr>
+                  <pic:blipFill>
+                    <a:blip r:embed="rId6"/>
+                    <a:stretch>
+                      <a:fillRect/>
+                    </a:stretch>
+                  </pic:blipFill>
+                  <pic:spPr bwMode="auto">
+                    <a:xfrm>
+                      <a:off x="0" y="0"/>
+                      <a:ext cx="3401060" cy="3482975"/>
+                    </a:xfrm>
+                    <a:prstGeom prst="rect">
+                      <a:avLst/>
+                    </a:prstGeom>
+                  </pic:spPr>
+                </pic:pic>
+              </a:graphicData>
+            </a:graphic>
+          </wp:anchor>
+        </w:drawing>
+      </w:r>
+    </w:p>
+    <w:p>
+      <w:pPr>
+        <w:pStyle w:val="ListParagraph"/>
+        <w:ind w:hanging="0"/>
+        <w:rPr/>
+      </w:pPr>
+      <w:r>
+        <w:rPr/>
+      </w:r>
+    </w:p>
+    <w:p>
+      <w:pPr>
+        <w:pStyle w:val="ListParagraph"/>
+        <w:ind w:hanging="0"/>
+        <w:rPr/>
+      </w:pPr>
+      <w:r>
+        <w:rPr/>
+        <w:t xml:space="preserve">Jak widać, wspiera on zarówno przetwarzanie FIR, LMS i NLMS, o programowalnej ilości próbek do przefiltrowania i programowalnym rzędzie filtru. </w:t>
+      </w:r>
+    </w:p>
+    <w:p>
+      <w:pPr>
+        <w:pStyle w:val="ListParagraph"/>
+        <w:ind w:hanging="0"/>
+        <w:rPr/>
+      </w:pPr>
+      <w:r>
+        <w:rPr/>
+        <w:t>Moduł „int buff control” odpowiada za zaopatrywanie modułu „datapath” w dane pochodzące z wewnętrznych buforów. Jego schemat blokowy z elementami funkcjonalnymi znajduje się poniżej:</w:t>
+      </w:r>
+    </w:p>
+    <w:p>
+      <w:pPr>
+        <w:pStyle w:val="ListParagraph"/>
+        <w:ind w:hanging="0"/>
+        <w:rPr/>
+      </w:pPr>
+      <w:r>
+        <w:drawing>
+          <wp:anchor behindDoc="0" distT="0" distB="0" distL="0" distR="0" simplePos="0" locked="0" layoutInCell="0" allowOverlap="1" relativeHeight="7">
+            <wp:simplePos x="0" y="0"/>
+            <wp:positionH relativeFrom="column">
+              <wp:align>center</wp:align>
+            </wp:positionH>
+            <wp:positionV relativeFrom="paragraph">
+              <wp:posOffset>635</wp:posOffset>
+            </wp:positionV>
+            <wp:extent cx="3985895" cy="3452495"/>
+            <wp:effectExtent l="0" t="0" r="0" b="0"/>
+            <wp:wrapTopAndBottom/>
+            <wp:docPr id="6" name="Image4" descr=""/>
+            <wp:cNvGraphicFramePr>
+              <a:graphicFrameLocks xmlns:a="http://schemas.openxmlformats.org/drawingml/2006/main" noChangeAspect="1"/>
+            </wp:cNvGraphicFramePr>
+            <a:graphic xmlns:a="http://schemas.openxmlformats.org/drawingml/2006/main">
+              <a:graphicData uri="http://schemas.openxmlformats.org/drawingml/2006/picture">
+                <pic:pic xmlns:pic="http://schemas.openxmlformats.org/drawingml/2006/picture">
+                  <pic:nvPicPr>
+                    <pic:cNvPr id="6" name="Image4" descr=""/>
+                    <pic:cNvPicPr>
+                      <a:picLocks noChangeAspect="1" noChangeArrowheads="1"/>
+                    </pic:cNvPicPr>
+                  </pic:nvPicPr>
+                  <pic:blipFill>
+                    <a:blip r:embed="rId7"/>
+                    <a:stretch>
+                      <a:fillRect/>
+                    </a:stretch>
+                  </pic:blipFill>
+                  <pic:spPr bwMode="auto">
+                    <a:xfrm>
+                      <a:off x="0" y="0"/>
+                      <a:ext cx="3985895" cy="3452495"/>
+                    </a:xfrm>
+                    <a:prstGeom prst="rect">
+                      <a:avLst/>
+                    </a:prstGeom>
+                  </pic:spPr>
+                </pic:pic>
+              </a:graphicData>
+            </a:graphic>
+          </wp:anchor>
+        </w:drawing>
+      </w:r>
+      <w:r>
+        <w:rPr/>
+        <w:t xml:space="preserve">Moduł „x fifo” implemetuje funkcjonalność bufora FIFO przy wykorzystaniu zewnętrznego bufora pamięciowego. Gdy dostanie polecenie z „flow control” aby pobrać dane, zaciąga nową próbkę z bufora „x buff” i zapisuje w buforze przeznaczonym </w:t>
+      </w:r>
+      <w:r>
+        <w:rPr/>
+        <w:t>dla</w:t>
+      </w:r>
+      <w:r>
+        <w:rPr/>
+        <w:t xml:space="preserve"> FIFO na odpowiednim miejscu. </w:t>
+      </w:r>
+      <w:r>
+        <w:rPr/>
+        <w:t xml:space="preserve">Jednocześnie pobiera z bufora d kolejną próbkę sygnału referencyjnego. Uaktualniane są również sygnały x_0 i x_thrown_away, które odpowiednio zawierają pierwszą próbkę w buforze i tą która została z niego usunięta. Są one potrzebne przy filtracji NLMS do obliczenia znormalizowanego współczynnika </w:t>
+      </w:r>
+      <w:r>
+        <w:rPr>
+          <w:rFonts w:ascii="Calibri" w:hAnsi="Calibri"/>
+        </w:rPr>
+        <w:t>μ</w:t>
+      </w:r>
+      <w:r>
+        <w:rPr/>
+        <w:t>. Gdy z „flow control” przyjdzie polecenie by dostarczyć dane, z bufora odczytywane są kolejne próbki (tyle ile wynosi liczba mnożarek) i wysyłane są do modułu „datapath”. Pojawienie się nowych próbek sygnalizowane jest stanem wysokim na sygnale x_fifo_valid, natomiast pojawienie się ostatniej próbki sygnalizowane jest sygnałem x_fifo_last.</w:t>
+      </w:r>
+    </w:p>
+    <w:p>
+      <w:pPr>
+        <w:pStyle w:val="ListParagraph"/>
+        <w:ind w:hanging="0"/>
+        <w:rPr/>
+      </w:pPr>
+      <w:r>
+        <w:rPr/>
+        <w:t xml:space="preserve">Moduł „h fetch manager” zaopatruje datapath w współczynniki filtra. Gdy dostanie polecenie aby dostarczyć dane, pobiera z bufora h współczynniki (tyle ile wynosi liczba mnożarek) </w:t>
+      </w:r>
+      <w:r>
+        <w:rPr/>
+        <w:t xml:space="preserve">i wystawia na interfejs połączony z datapath. Kolejna próbka zostaje pobrana dopiero wtedy, gdy datapath wystawi sygnał h_fetch_ready. Wynika to z tego, iż podczas adaptacji próbki x muszą przepropagować się przez potok, więc występuje kilka taktów zwłoki między poleceniem dostarczenia danych a tym kiedy datapath może je przyjąć. Takie rozwiązanie zapewnia elastyczność przy zmianie długości  potoku. </w:t>
+      </w:r>
+    </w:p>
+    <w:p>
+      <w:pPr>
+        <w:pStyle w:val="ListParagraph"/>
+        <w:ind w:hanging="0"/>
+        <w:rPr/>
+      </w:pPr>
+      <w:r>
+        <w:rPr/>
+        <w:t xml:space="preserve">Moduły „h write manager” i „out buff manager” są bardzo podobne, mianowicie przyjmują strumień danych z datapathu i zapisują w odpowiednich buforach wewnętrznych. </w:t>
+      </w:r>
+    </w:p>
+    <w:p>
+      <w:pPr>
+        <w:pStyle w:val="ListParagraph"/>
+        <w:ind w:hanging="0"/>
+        <w:rPr/>
+      </w:pPr>
+      <w:r>
+        <w:rPr/>
+        <w:t xml:space="preserve">Moduł „datapath” wykonuje właściwe przetwarzanie danych. Ma on formę potokową i może przyjmować dane cykl po cyklu. </w:t>
+      </w:r>
+      <w:r>
+        <w:rPr/>
+        <w:t>Obecnie składa się on z dwóch modułów, „multipliers” oraz „product processor”.</w:t>
+      </w:r>
+    </w:p>
+    <w:p>
+      <w:pPr>
+        <w:pStyle w:val="ListParagraph"/>
+        <w:ind w:hanging="0"/>
+        <w:rPr/>
+      </w:pPr>
+      <w:r>
+        <w:rPr/>
+        <w:t>Moduł „multipliers” zawiera w sobie potokowe układy mnożące, oraz logikę kontrolującą ich wejścia i wyjścia. Jego wysokopoziomowy schemat znajduje się poniżej:</w:t>
+      </w:r>
+    </w:p>
+    <w:p>
+      <w:pPr>
+        <w:pStyle w:val="ListParagraph"/>
+        <w:ind w:hanging="0"/>
+        <w:rPr>
+          <w:rFonts w:ascii="Calibri" w:hAnsi="Calibri"/>
+        </w:rPr>
+      </w:pPr>
+      <w:r>
+        <w:rPr/>
+      </w:r>
+    </w:p>
+    <w:p>
+      <w:pPr>
+        <w:pStyle w:val="ListParagraph"/>
+        <w:ind w:hanging="0"/>
+        <w:rPr>
+          <w:rFonts w:ascii="Calibri" w:hAnsi="Calibri"/>
+        </w:rPr>
+      </w:pPr>
+      <w:r>
+        <w:rPr/>
+      </w:r>
+    </w:p>
+    <w:p>
+      <w:pPr>
+        <w:pStyle w:val="ListParagraph"/>
+        <w:ind w:hanging="0"/>
+        <w:rPr>
+          <w:rFonts w:ascii="Calibri" w:hAnsi="Calibri"/>
+        </w:rPr>
+      </w:pPr>
+      <w:r>
+        <w:rPr/>
+        <w:drawing>
+          <wp:anchor behindDoc="0" distT="0" distB="0" distL="0" distR="0" simplePos="0" locked="0" layoutInCell="0" allowOverlap="1" relativeHeight="8">
+            <wp:simplePos x="0" y="0"/>
+            <wp:positionH relativeFrom="column">
+              <wp:posOffset>813435</wp:posOffset>
+            </wp:positionH>
+            <wp:positionV relativeFrom="paragraph">
+              <wp:posOffset>66675</wp:posOffset>
+            </wp:positionV>
+            <wp:extent cx="4134485" cy="2428875"/>
+            <wp:effectExtent l="0" t="0" r="0" b="0"/>
+            <wp:wrapTopAndBottom/>
+            <wp:docPr id="7" name="Image5" descr=""/>
+            <wp:cNvGraphicFramePr>
+              <a:graphicFrameLocks xmlns:a="http://schemas.openxmlformats.org/drawingml/2006/main" noChangeAspect="1"/>
+            </wp:cNvGraphicFramePr>
+            <a:graphic xmlns:a="http://schemas.openxmlformats.org/drawingml/2006/main">
+              <a:graphicData uri="http://schemas.openxmlformats.org/drawingml/2006/picture">
+                <pic:pic xmlns:pic="http://schemas.openxmlformats.org/drawingml/2006/picture">
+                  <pic:nvPicPr>
+                    <pic:cNvPr id="7" name="Image5" descr=""/>
+                    <pic:cNvPicPr>
+                      <a:picLocks noChangeAspect="1" noChangeArrowheads="1"/>
+                    </pic:cNvPicPr>
+                  </pic:nvPicPr>
+                  <pic:blipFill>
+                    <a:blip r:embed="rId8"/>
+                    <a:stretch>
+                      <a:fillRect/>
+                    </a:stretch>
+                  </pic:blipFill>
+                  <pic:spPr bwMode="auto">
+                    <a:xfrm>
+                      <a:off x="0" y="0"/>
+                      <a:ext cx="4134485" cy="2428875"/>
+                    </a:xfrm>
+                    <a:prstGeom prst="rect">
+                      <a:avLst/>
+                    </a:prstGeom>
+                  </pic:spPr>
+                </pic:pic>
+              </a:graphicData>
+            </a:graphic>
+          </wp:anchor>
+        </w:drawing>
+      </w:r>
+    </w:p>
+    <w:p>
+      <w:pPr>
+        <w:pStyle w:val="ListParagraph"/>
+        <w:ind w:hanging="0"/>
+        <w:rPr/>
+      </w:pPr>
+      <w:r>
+        <w:rPr/>
+        <w:t>Wejściowe multipleksery są kontrolowane przez prosty FSM:</w:t>
+      </w:r>
+    </w:p>
+    <w:p>
+      <w:pPr>
+        <w:pStyle w:val="ListParagraph"/>
+        <w:ind w:hanging="0"/>
+        <w:rPr/>
+      </w:pPr>
+      <w:r>
+        <w:drawing>
+          <wp:anchor behindDoc="0" distT="0" distB="0" distL="0" distR="0" simplePos="0" locked="0" layoutInCell="0" allowOverlap="1" relativeHeight="9">
+            <wp:simplePos x="0" y="0"/>
+            <wp:positionH relativeFrom="column">
+              <wp:align>center</wp:align>
+            </wp:positionH>
+            <wp:positionV relativeFrom="paragraph">
+              <wp:posOffset>635</wp:posOffset>
+            </wp:positionV>
+            <wp:extent cx="3894455" cy="1653540"/>
+            <wp:effectExtent l="0" t="0" r="0" b="0"/>
+            <wp:wrapTopAndBottom/>
+            <wp:docPr id="8" name="Image6" descr=""/>
+            <wp:cNvGraphicFramePr>
+              <a:graphicFrameLocks xmlns:a="http://schemas.openxmlformats.org/drawingml/2006/main" noChangeAspect="1"/>
+            </wp:cNvGraphicFramePr>
+            <a:graphic xmlns:a="http://schemas.openxmlformats.org/drawingml/2006/main">
+              <a:graphicData uri="http://schemas.openxmlformats.org/drawingml/2006/picture">
+                <pic:pic xmlns:pic="http://schemas.openxmlformats.org/drawingml/2006/picture">
+                  <pic:nvPicPr>
+                    <pic:cNvPr id="8" name="Image6" descr=""/>
+                    <pic:cNvPicPr>
+                      <a:picLocks noChangeAspect="1" noChangeArrowheads="1"/>
+                    </pic:cNvPicPr>
+                  </pic:nvPicPr>
+                  <pic:blipFill>
+                    <a:blip r:embed="rId9"/>
+                    <a:stretch>
+                      <a:fillRect/>
+                    </a:stretch>
+                  </pic:blipFill>
+                  <pic:spPr bwMode="auto">
+                    <a:xfrm>
+                      <a:off x="0" y="0"/>
+                      <a:ext cx="3894455" cy="1653540"/>
+                    </a:xfrm>
+                    <a:prstGeom prst="rect">
+                      <a:avLst/>
+                    </a:prstGeom>
+                  </pic:spPr>
+                </pic:pic>
+              </a:graphicData>
+            </a:graphic>
+          </wp:anchor>
+        </w:drawing>
+      </w:r>
+      <w:r>
+        <w:rPr/>
+        <w:t>W zależności od stanu, na wejścia mnożarek podawane są inne wartości:</w:t>
+      </w:r>
+    </w:p>
+    <w:p>
+      <w:pPr>
+        <w:pStyle w:val="ListParagraph"/>
+        <w:numPr>
+          <w:ilvl w:val="0"/>
+          <w:numId w:val="3"/>
+        </w:numPr>
+        <w:rPr/>
+      </w:pPr>
+      <w:r>
+        <w:rPr/>
+        <w:t>przy filtracji FIR na wejścia wszystkich podawane są próbki x z bufora FIFO i współczynniki filtra</w:t>
+      </w:r>
+    </w:p>
+    <w:p>
+      <w:pPr>
+        <w:pStyle w:val="ListParagraph"/>
+        <w:numPr>
+          <w:ilvl w:val="0"/>
+          <w:numId w:val="3"/>
+        </w:numPr>
+        <w:rPr/>
+      </w:pPr>
+      <w:r>
+        <w:rPr/>
+        <w:t>przy aktualizacji sumy kwadratów wyrazów x z bufora FIFO na wejścia mnożarek 0 i 1 podawane są odpowiednio wartości pierwszej próbki i próbki odrzuconej, obie w celu podniesienia do kwadratu</w:t>
+      </w:r>
+    </w:p>
+    <w:p>
+      <w:pPr>
+        <w:pStyle w:val="ListParagraph"/>
+        <w:numPr>
+          <w:ilvl w:val="0"/>
+          <w:numId w:val="3"/>
+        </w:numPr>
+        <w:rPr/>
+      </w:pPr>
+      <w:r>
+        <w:rPr/>
+        <w:t xml:space="preserve">przy obliczaniu współczynnika adaptacji na wejście mnożarki 0 podawane są wartości błędu i wartość współczynnika </w:t>
+      </w:r>
+      <w:r>
+        <w:rPr>
+          <w:rFonts w:ascii="Calibri" w:hAnsi="Calibri"/>
+        </w:rPr>
+        <w:t>μ</w:t>
+      </w:r>
+    </w:p>
+    <w:p>
+      <w:pPr>
+        <w:pStyle w:val="ListParagraph"/>
+        <w:numPr>
+          <w:ilvl w:val="0"/>
+          <w:numId w:val="3"/>
+        </w:numPr>
+        <w:rPr/>
+      </w:pPr>
+      <w:r>
+        <w:rPr/>
+        <w:t>przy adaptacji na wejścia wszystkich mnożarek podawane są  próbki x z bufora FIFO i współczynnik adaptacji</w:t>
+      </w:r>
+    </w:p>
+    <w:p>
+      <w:pPr>
+        <w:pStyle w:val="ListParagraph"/>
         <w:numPr>
           <w:ilvl w:val="0"/>
           <w:numId w:val="1"/>
         </w:numPr>
-      </w:pPr>
-      <w:r>
+        <w:rPr/>
+      </w:pPr>
+      <w:r>
+        <w:rPr/>
         <w:t>Opis kluczowych części kodu</w:t>
       </w:r>
     </w:p>
     <w:p>
       <w:pPr>
-        <w:pStyle w:val="Akapitzlist"/>
+        <w:pStyle w:val="ListParagraph"/>
         <w:numPr>
           <w:ilvl w:val="0"/>
           <w:numId w:val="1"/>
         </w:numPr>
-      </w:pPr>
-      <w:r>
+        <w:rPr/>
+      </w:pPr>
+      <w:r>
+        <w:rPr/>
         <w:t>Symulacje</w:t>
       </w:r>
     </w:p>
     <w:p>
       <w:pPr>
-        <w:pStyle w:val="Akapitzlist"/>
+        <w:pStyle w:val="ListParagraph"/>
         <w:numPr>
           <w:ilvl w:val="0"/>
           <w:numId w:val="1"/>
         </w:numPr>
-      </w:pPr>
-      <w:r>
+        <w:spacing w:before="0" w:after="160"/>
+        <w:contextualSpacing/>
+        <w:rPr/>
+      </w:pPr>
+      <w:r>
+        <w:rPr/>
         <w:t>Wynik/wnioski</w:t>
       </w:r>
     </w:p>
     <w:sectPr>
+      <w:type w:val="nextPage"/>
       <w:pgSz w:w="11906" w:h="16838"/>
-      <w:pgMar w:top="1417" w:right="1417" w:bottom="1417" w:left="1417" w:header="708" w:footer="708" w:gutter="0"/>
-      <w:cols w:space="708"/>
-      <w:docGrid w:linePitch="360"/>
+      <w:pgMar w:left="1417" w:right="1417" w:gutter="0" w:header="0" w:top="1417" w:footer="0" w:bottom="1417"/>
+      <w:pgNumType w:fmt="decimal"/>
+      <w:formProt w:val="false"/>
+      <w:textDirection w:val="lrTb"/>
+      <w:docGrid w:type="default" w:linePitch="360" w:charSpace="4096"/>
     </w:sectPr>
   </w:body>
 </w:document>
 </file>
 
 <file path=word/numbering.xml><?xml version="1.0" encoding="utf-8"?>
-<w:numbering xmlns:wpc="http://schemas.microsoft.com/office/word/2010/wordprocessingCanvas" xmlns:cx="http://schemas.microsoft.com/office/drawing/2014/chartex" xmlns:cx1="http://schemas.microsoft.com/office/drawing/2015/9/8/chartex" xmlns:cx2="http://schemas.microsoft.com/office/drawing/2015/10/21/chartex" xmlns:cx3="http://schemas.microsoft.com/office/drawing/2016/5/9/chartex" xmlns:cx4="http://schemas.microsoft.com/office/drawing/2016/5/10/chartex" xmlns:cx5="http://schemas.microsoft.com/office/drawing/2016/5/11/chartex" xmlns:cx6="http://schemas.microsoft.com/office/drawing/2016/5/12/chartex" xmlns:cx7="http://schemas.microsoft.com/office/drawing/2016/5/13/chartex" xmlns:cx8="http://schemas.microsoft.com/office/drawing/2016/5/14/chartex" xmlns:mc="http://schemas.openxmlformats.org/markup-compatibility/2006" xmlns:aink="http://schemas.microsoft.com/office/drawing/2016/ink" xmlns:am3d="http://schemas.microsoft.com/office/drawing/2017/model3d" xmlns:o="urn:schemas-microsoft-com:office:office" xmlns:oel="http://schemas.microsoft.com/office/2019/extlst" xmlns:r="http://schemas.openxmlformats.org/officeDocument/2006/relationships" xmlns:m="http://schemas.openxmlformats.org/officeDocument/2006/math" xmlns:v="urn:schemas-microsoft-com:vml" xmlns:wp14="http://schemas.microsoft.com/office/word/2010/wordprocessingDrawing" xmlns:wp="http://schemas.openxmlformats.org/drawingml/2006/wordprocessingDrawing" xmlns:w10="urn:schemas-microsoft-com:office:word" xmlns:w="http://schemas.openxmlformats.org/wordprocessingml/2006/main" xmlns:w14="http://schemas.microsoft.com/office/word/2010/wordml" xmlns:w15="http://schemas.microsoft.com/office/word/2012/wordml" xmlns:w16cex="http://schemas.microsoft.com/office/word/2018/wordml/cex" xmlns:w16cid="http://schemas.microsoft.com/office/word/2016/wordml/cid" xmlns:w16="http://schemas.microsoft.com/office/word/2018/wordml" xmlns:w16du="http://schemas.microsoft.com/office/word/2023/wordml/word16du" xmlns:w16sdtdh="http://schemas.microsoft.com/office/word/2020/wordml/sdtdatahash" xmlns:w16se="http://schemas.microsoft.com/office/word/2015/wordml/symex" xmlns:wpg="http://schemas.microsoft.com/office/word/2010/wordprocessingGroup" xmlns:wpi="http://schemas.microsoft.com/office/word/2010/wordprocessingInk" xmlns:wne="http://schemas.microsoft.com/office/word/2006/wordml" xmlns:wps="http://schemas.microsoft.com/office/word/2010/wordprocessingShape" mc:Ignorable="w14 w15 w16se w16cid w16 w16cex w16sdtdh wp14">
-  <w:abstractNum w:abstractNumId="0" w15:restartNumberingAfterBreak="0">
-    <w:nsid w:val="321A4ED0"/>
-    <w:multiLevelType w:val="hybridMultilevel"/>
-    <w:tmpl w:val="6FBCE980"/>
-    <w:lvl w:ilvl="0" w:tplc="0415000F">
+<w:numbering xmlns:w="http://schemas.openxmlformats.org/wordprocessingml/2006/main" xmlns:o="urn:schemas-microsoft-com:office:office" xmlns:r="http://schemas.openxmlformats.org/officeDocument/2006/relationships" xmlns:v="urn:schemas-microsoft-com:vml" xmlns:mc="http://schemas.openxmlformats.org/markup-compatibility/2006" xmlns:w14="http://schemas.microsoft.com/office/word/2010/wordml" mc:Ignorable="w14">
+  <w:abstractNum w:abstractNumId="1">
+    <w:lvl w:ilvl="0">
       <w:start w:val="1"/>
       <w:numFmt w:val="decimal"/>
       <w:lvlText w:val="%1."/>
       <w:lvlJc w:val="left"/>
       <w:pPr>
+        <w:tabs>
+          <w:tab w:val="num" w:pos="0"/>
+        </w:tabs>
         <w:ind w:left="720" w:hanging="360"/>
       </w:pPr>
-      <w:rPr>
-        <w:rFonts w:hint="default"/>
-      </w:rPr>
-    </w:lvl>
-    <w:lvl w:ilvl="1" w:tplc="04150019">
+    </w:lvl>
+    <w:lvl w:ilvl="1">
       <w:start w:val="1"/>
       <w:numFmt w:val="lowerLetter"/>
       <w:lvlText w:val="%2."/>
       <w:lvlJc w:val="left"/>
       <w:pPr>
+        <w:tabs>
+          <w:tab w:val="num" w:pos="0"/>
+        </w:tabs>
         <w:ind w:left="1440" w:hanging="360"/>
       </w:pPr>
     </w:lvl>
-    <w:lvl w:ilvl="2" w:tplc="0415001B" w:tentative="1">
+    <w:lvl w:ilvl="2">
       <w:start w:val="1"/>
       <w:numFmt w:val="lowerRoman"/>
       <w:lvlText w:val="%3."/>
       <w:lvlJc w:val="right"/>
       <w:pPr>
+        <w:tabs>
+          <w:tab w:val="num" w:pos="0"/>
+        </w:tabs>
         <w:ind w:left="2160" w:hanging="180"/>
       </w:pPr>
     </w:lvl>
-    <w:lvl w:ilvl="3" w:tplc="0415000F" w:tentative="1">
+    <w:lvl w:ilvl="3">
       <w:start w:val="1"/>
       <w:numFmt w:val="decimal"/>
       <w:lvlText w:val="%4."/>
       <w:lvlJc w:val="left"/>
       <w:pPr>
+        <w:tabs>
+          <w:tab w:val="num" w:pos="0"/>
+        </w:tabs>
         <w:ind w:left="2880" w:hanging="360"/>
       </w:pPr>
     </w:lvl>
-    <w:lvl w:ilvl="4" w:tplc="04150019" w:tentative="1">
+    <w:lvl w:ilvl="4">
       <w:start w:val="1"/>
       <w:numFmt w:val="lowerLetter"/>
       <w:lvlText w:val="%5."/>
       <w:lvlJc w:val="left"/>
       <w:pPr>
+        <w:tabs>
+          <w:tab w:val="num" w:pos="0"/>
+        </w:tabs>
         <w:ind w:left="3600" w:hanging="360"/>
       </w:pPr>
     </w:lvl>
-    <w:lvl w:ilvl="5" w:tplc="0415001B" w:tentative="1">
+    <w:lvl w:ilvl="5">
       <w:start w:val="1"/>
       <w:numFmt w:val="lowerRoman"/>
       <w:lvlText w:val="%6."/>
       <w:lvlJc w:val="right"/>
       <w:pPr>
+        <w:tabs>
+          <w:tab w:val="num" w:pos="0"/>
+        </w:tabs>
         <w:ind w:left="4320" w:hanging="180"/>
       </w:pPr>
     </w:lvl>
-    <w:lvl w:ilvl="6" w:tplc="0415000F" w:tentative="1">
+    <w:lvl w:ilvl="6">
       <w:start w:val="1"/>
       <w:numFmt w:val="decimal"/>
       <w:lvlText w:val="%7."/>
       <w:lvlJc w:val="left"/>
       <w:pPr>
+        <w:tabs>
+          <w:tab w:val="num" w:pos="0"/>
+        </w:tabs>
         <w:ind w:left="5040" w:hanging="360"/>
       </w:pPr>
     </w:lvl>
-    <w:lvl w:ilvl="7" w:tplc="04150019" w:tentative="1">
+    <w:lvl w:ilvl="7">
       <w:start w:val="1"/>
       <w:numFmt w:val="lowerLetter"/>
       <w:lvlText w:val="%8."/>
       <w:lvlJc w:val="left"/>
       <w:pPr>
+        <w:tabs>
+          <w:tab w:val="num" w:pos="0"/>
+        </w:tabs>
         <w:ind w:left="5760" w:hanging="360"/>
       </w:pPr>
     </w:lvl>
-    <w:lvl w:ilvl="8" w:tplc="0415001B" w:tentative="1">
+    <w:lvl w:ilvl="8">
       <w:start w:val="1"/>
       <w:numFmt w:val="lowerRoman"/>
       <w:lvlText w:val="%9."/>
       <w:lvlJc w:val="right"/>
       <w:pPr>
+        <w:tabs>
+          <w:tab w:val="num" w:pos="0"/>
+        </w:tabs>
         <w:ind w:left="6480" w:hanging="180"/>
       </w:pPr>
     </w:lvl>
   </w:abstractNum>
-  <w:abstractNum w:abstractNumId="1" w15:restartNumberingAfterBreak="0">
-    <w:nsid w:val="51F56224"/>
-    <w:multiLevelType w:val="hybridMultilevel"/>
-    <w:tmpl w:val="95AC9312"/>
-    <w:lvl w:ilvl="0" w:tplc="04150001">
+  <w:abstractNum w:abstractNumId="2">
+    <w:lvl w:ilvl="0">
       <w:start w:val="1"/>
       <w:numFmt w:val="bullet"/>
       <w:lvlText w:val=""/>
       <w:lvlJc w:val="left"/>
       <w:pPr>
+        <w:tabs>
+          <w:tab w:val="num" w:pos="720"/>
+        </w:tabs>
+        <w:ind w:left="720" w:hanging="360"/>
+      </w:pPr>
+      <w:rPr>
+        <w:rFonts w:ascii="Symbol" w:hAnsi="Symbol" w:cs="Symbol" w:hint="default"/>
+      </w:rPr>
+    </w:lvl>
+    <w:lvl w:ilvl="1">
+      <w:start w:val="1"/>
+      <w:numFmt w:val="bullet"/>
+      <w:lvlText w:val="◦"/>
+      <w:lvlJc w:val="left"/>
+      <w:pPr>
+        <w:tabs>
+          <w:tab w:val="num" w:pos="1080"/>
+        </w:tabs>
+        <w:ind w:left="1080" w:hanging="360"/>
+      </w:pPr>
+      <w:rPr>
+        <w:rFonts w:ascii="OpenSymbol" w:hAnsi="OpenSymbol" w:cs="OpenSymbol" w:hint="default"/>
+      </w:rPr>
+    </w:lvl>
+    <w:lvl w:ilvl="2">
+      <w:start w:val="1"/>
+      <w:numFmt w:val="bullet"/>
+      <w:lvlText w:val="▪"/>
+      <w:lvlJc w:val="left"/>
+      <w:pPr>
+        <w:tabs>
+          <w:tab w:val="num" w:pos="1440"/>
+        </w:tabs>
         <w:ind w:left="1440" w:hanging="360"/>
       </w:pPr>
       <w:rPr>
-        <w:rFonts w:ascii="Symbol" w:hAnsi="Symbol" w:hint="default"/>
+        <w:rFonts w:ascii="OpenSymbol" w:hAnsi="OpenSymbol" w:cs="OpenSymbol" w:hint="default"/>
       </w:rPr>
     </w:lvl>
-    <w:lvl w:ilvl="1" w:tplc="04150003" w:tentative="1">
-      <w:start w:val="1"/>
-      <w:numFmt w:val="bullet"/>
-      <w:lvlText w:val="o"/>
-      <w:lvlJc w:val="left"/>
-      <w:pPr>
-        <w:ind w:left="2160" w:hanging="360"/>
-      </w:pPr>
-      <w:rPr>
-        <w:rFonts w:ascii="Courier New" w:hAnsi="Courier New" w:cs="Courier New" w:hint="default"/>
-      </w:rPr>
-    </w:lvl>
-    <w:lvl w:ilvl="2" w:tplc="04150005" w:tentative="1">
-      <w:start w:val="1"/>
-      <w:numFmt w:val="bullet"/>
-      <w:lvlText w:val=""/>
-      <w:lvlJc w:val="left"/>
-      <w:pPr>
-        <w:ind w:left="2880" w:hanging="360"/>
-      </w:pPr>
-      <w:rPr>
-        <w:rFonts w:ascii="Wingdings" w:hAnsi="Wingdings" w:hint="default"/>
-      </w:rPr>
-    </w:lvl>
-    <w:lvl w:ilvl="3" w:tplc="04150001" w:tentative="1">
+    <w:lvl w:ilvl="3">
       <w:start w:val="1"/>
       <w:numFmt w:val="bullet"/>
       <w:lvlText w:val=""/>
       <w:lvlJc w:val="left"/>
       <w:pPr>
-        <w:ind w:left="3600" w:hanging="360"/>
+        <w:tabs>
+          <w:tab w:val="num" w:pos="1800"/>
+        </w:tabs>
+        <w:ind w:left="1800" w:hanging="360"/>
       </w:pPr>
       <w:rPr>
-        <w:rFonts w:ascii="Symbol" w:hAnsi="Symbol" w:hint="default"/>
+        <w:rFonts w:ascii="Symbol" w:hAnsi="Symbol" w:cs="Symbol" w:hint="default"/>
       </w:rPr>
     </w:lvl>
-    <w:lvl w:ilvl="4" w:tplc="04150003" w:tentative="1">
+    <w:lvl w:ilvl="4">
       <w:start w:val="1"/>
       <w:numFmt w:val="bullet"/>
-      <w:lvlText w:val="o"/>
-      <w:lvlJc w:val="left"/>
-      <w:pPr>
-        <w:ind w:left="4320" w:hanging="360"/>
+      <w:lvlText w:val="◦"/>
+      <w:lvlJc w:val="left"/>
+      <w:pPr>
+        <w:tabs>
+          <w:tab w:val="num" w:pos="2160"/>
+        </w:tabs>
+        <w:ind w:left="2160" w:hanging="360"/>
       </w:pPr>
       <w:rPr>
-        <w:rFonts w:ascii="Courier New" w:hAnsi="Courier New" w:cs="Courier New" w:hint="default"/>
+        <w:rFonts w:ascii="OpenSymbol" w:hAnsi="OpenSymbol" w:cs="OpenSymbol" w:hint="default"/>
       </w:rPr>
     </w:lvl>
-    <w:lvl w:ilvl="5" w:tplc="04150005" w:tentative="1">
+    <w:lvl w:ilvl="5">
       <w:start w:val="1"/>
       <w:numFmt w:val="bullet"/>
-      <w:lvlText w:val=""/>
-      <w:lvlJc w:val="left"/>
-      <w:pPr>
-        <w:ind w:left="5040" w:hanging="360"/>
+      <w:lvlText w:val="▪"/>
+      <w:lvlJc w:val="left"/>
+      <w:pPr>
+        <w:tabs>
+          <w:tab w:val="num" w:pos="2520"/>
+        </w:tabs>
+        <w:ind w:left="2520" w:hanging="360"/>
       </w:pPr>
       <w:rPr>
-        <w:rFonts w:ascii="Wingdings" w:hAnsi="Wingdings" w:hint="default"/>
+        <w:rFonts w:ascii="OpenSymbol" w:hAnsi="OpenSymbol" w:cs="OpenSymbol" w:hint="default"/>
       </w:rPr>
     </w:lvl>
-    <w:lvl w:ilvl="6" w:tplc="04150001" w:tentative="1">
+    <w:lvl w:ilvl="6">
       <w:start w:val="1"/>
       <w:numFmt w:val="bullet"/>
       <w:lvlText w:val=""/>
       <w:lvlJc w:val="left"/>
       <w:pPr>
-        <w:ind w:left="5760" w:hanging="360"/>
+        <w:tabs>
+          <w:tab w:val="num" w:pos="2880"/>
+        </w:tabs>
+        <w:ind w:left="2880" w:hanging="360"/>
       </w:pPr>
       <w:rPr>
-        <w:rFonts w:ascii="Symbol" w:hAnsi="Symbol" w:hint="default"/>
+        <w:rFonts w:ascii="Symbol" w:hAnsi="Symbol" w:cs="Symbol" w:hint="default"/>
       </w:rPr>
     </w:lvl>
-    <w:lvl w:ilvl="7" w:tplc="04150003" w:tentative="1">
+    <w:lvl w:ilvl="7">
       <w:start w:val="1"/>
       <w:numFmt w:val="bullet"/>
-      <w:lvlText w:val="o"/>
-      <w:lvlJc w:val="left"/>
-      <w:pPr>
-        <w:ind w:left="6480" w:hanging="360"/>
+      <w:lvlText w:val="◦"/>
+      <w:lvlJc w:val="left"/>
+      <w:pPr>
+        <w:tabs>
+          <w:tab w:val="num" w:pos="3240"/>
+        </w:tabs>
+        <w:ind w:left="3240" w:hanging="360"/>
       </w:pPr>
       <w:rPr>
-        <w:rFonts w:ascii="Courier New" w:hAnsi="Courier New" w:cs="Courier New" w:hint="default"/>
+        <w:rFonts w:ascii="OpenSymbol" w:hAnsi="OpenSymbol" w:cs="OpenSymbol" w:hint="default"/>
       </w:rPr>
     </w:lvl>
-    <w:lvl w:ilvl="8" w:tplc="04150005" w:tentative="1">
+    <w:lvl w:ilvl="8">
       <w:start w:val="1"/>
       <w:numFmt w:val="bullet"/>
-      <w:lvlText w:val=""/>
-      <w:lvlJc w:val="left"/>
-      <w:pPr>
-        <w:ind w:left="7200" w:hanging="360"/>
+      <w:lvlText w:val="▪"/>
+      <w:lvlJc w:val="left"/>
+      <w:pPr>
+        <w:tabs>
+          <w:tab w:val="num" w:pos="3600"/>
+        </w:tabs>
+        <w:ind w:left="3600" w:hanging="360"/>
       </w:pPr>
       <w:rPr>
-        <w:rFonts w:ascii="Wingdings" w:hAnsi="Wingdings" w:hint="default"/>
+        <w:rFonts w:ascii="OpenSymbol" w:hAnsi="OpenSymbol" w:cs="OpenSymbol" w:hint="default"/>
       </w:rPr>
     </w:lvl>
   </w:abstractNum>
-  <w:num w:numId="1" w16cid:durableId="1568343738">
-    <w:abstractNumId w:val="0"/>
+  <w:abstractNum w:abstractNumId="3">
+    <w:lvl w:ilvl="0">
+      <w:start w:val="1"/>
+      <w:numFmt w:val="bullet"/>
+      <w:lvlText w:val=""/>
+      <w:lvlJc w:val="left"/>
+      <w:pPr>
+        <w:tabs>
+          <w:tab w:val="num" w:pos="720"/>
+        </w:tabs>
+        <w:ind w:left="720" w:hanging="360"/>
+      </w:pPr>
+      <w:rPr>
+        <w:rFonts w:ascii="Symbol" w:hAnsi="Symbol" w:cs="Symbol" w:hint="default"/>
+      </w:rPr>
+    </w:lvl>
+    <w:lvl w:ilvl="1">
+      <w:start w:val="1"/>
+      <w:numFmt w:val="bullet"/>
+      <w:lvlText w:val="◦"/>
+      <w:lvlJc w:val="left"/>
+      <w:pPr>
+        <w:tabs>
+          <w:tab w:val="num" w:pos="1080"/>
+        </w:tabs>
+        <w:ind w:left="1080" w:hanging="360"/>
+      </w:pPr>
+      <w:rPr>
+        <w:rFonts w:ascii="OpenSymbol" w:hAnsi="OpenSymbol" w:cs="OpenSymbol" w:hint="default"/>
+      </w:rPr>
+    </w:lvl>
+    <w:lvl w:ilvl="2">
+      <w:start w:val="1"/>
+      <w:numFmt w:val="bullet"/>
+      <w:lvlText w:val="▪"/>
+      <w:lvlJc w:val="left"/>
+      <w:pPr>
+        <w:tabs>
+          <w:tab w:val="num" w:pos="1440"/>
+        </w:tabs>
+        <w:ind w:left="1440" w:hanging="360"/>
+      </w:pPr>
+      <w:rPr>
+        <w:rFonts w:ascii="OpenSymbol" w:hAnsi="OpenSymbol" w:cs="OpenSymbol" w:hint="default"/>
+      </w:rPr>
+    </w:lvl>
+    <w:lvl w:ilvl="3">
+      <w:start w:val="1"/>
+      <w:numFmt w:val="bullet"/>
+      <w:lvlText w:val=""/>
+      <w:lvlJc w:val="left"/>
+      <w:pPr>
+        <w:tabs>
+          <w:tab w:val="num" w:pos="1800"/>
+        </w:tabs>
+        <w:ind w:left="1800" w:hanging="360"/>
+      </w:pPr>
+      <w:rPr>
+        <w:rFonts w:ascii="Symbol" w:hAnsi="Symbol" w:cs="Symbol" w:hint="default"/>
+      </w:rPr>
+    </w:lvl>
+    <w:lvl w:ilvl="4">
+      <w:start w:val="1"/>
+      <w:numFmt w:val="bullet"/>
+      <w:lvlText w:val="◦"/>
+      <w:lvlJc w:val="left"/>
+      <w:pPr>
+        <w:tabs>
+          <w:tab w:val="num" w:pos="2160"/>
+        </w:tabs>
+        <w:ind w:left="2160" w:hanging="360"/>
+      </w:pPr>
+      <w:rPr>
+        <w:rFonts w:ascii="OpenSymbol" w:hAnsi="OpenSymbol" w:cs="OpenSymbol" w:hint="default"/>
+      </w:rPr>
+    </w:lvl>
+    <w:lvl w:ilvl="5">
+      <w:start w:val="1"/>
+      <w:numFmt w:val="bullet"/>
+      <w:lvlText w:val="▪"/>
+      <w:lvlJc w:val="left"/>
+      <w:pPr>
+        <w:tabs>
+          <w:tab w:val="num" w:pos="2520"/>
+        </w:tabs>
+        <w:ind w:left="2520" w:hanging="360"/>
+      </w:pPr>
+      <w:rPr>
+        <w:rFonts w:ascii="OpenSymbol" w:hAnsi="OpenSymbol" w:cs="OpenSymbol" w:hint="default"/>
+      </w:rPr>
+    </w:lvl>
+    <w:lvl w:ilvl="6">
+      <w:start w:val="1"/>
+      <w:numFmt w:val="bullet"/>
+      <w:lvlText w:val=""/>
+      <w:lvlJc w:val="left"/>
+      <w:pPr>
+        <w:tabs>
+          <w:tab w:val="num" w:pos="2880"/>
+        </w:tabs>
+        <w:ind w:left="2880" w:hanging="360"/>
+      </w:pPr>
+      <w:rPr>
+        <w:rFonts w:ascii="Symbol" w:hAnsi="Symbol" w:cs="Symbol" w:hint="default"/>
+      </w:rPr>
+    </w:lvl>
+    <w:lvl w:ilvl="7">
+      <w:start w:val="1"/>
+      <w:numFmt w:val="bullet"/>
+      <w:lvlText w:val="◦"/>
+      <w:lvlJc w:val="left"/>
+      <w:pPr>
+        <w:tabs>
+          <w:tab w:val="num" w:pos="3240"/>
+        </w:tabs>
+        <w:ind w:left="3240" w:hanging="360"/>
+      </w:pPr>
+      <w:rPr>
+        <w:rFonts w:ascii="OpenSymbol" w:hAnsi="OpenSymbol" w:cs="OpenSymbol" w:hint="default"/>
+      </w:rPr>
+    </w:lvl>
+    <w:lvl w:ilvl="8">
+      <w:start w:val="1"/>
+      <w:numFmt w:val="bullet"/>
+      <w:lvlText w:val="▪"/>
+      <w:lvlJc w:val="left"/>
+      <w:pPr>
+        <w:tabs>
+          <w:tab w:val="num" w:pos="3600"/>
+        </w:tabs>
+        <w:ind w:left="3600" w:hanging="360"/>
+      </w:pPr>
+      <w:rPr>
+        <w:rFonts w:ascii="OpenSymbol" w:hAnsi="OpenSymbol" w:cs="OpenSymbol" w:hint="default"/>
+      </w:rPr>
+    </w:lvl>
+  </w:abstractNum>
+  <w:abstractNum w:abstractNumId="4">
+    <w:lvl w:ilvl="0">
+      <w:start w:val="1"/>
+      <w:numFmt w:val="none"/>
+      <w:suff w:val="nothing"/>
+      <w:lvlText w:val=""/>
+      <w:lvlJc w:val="left"/>
+      <w:pPr>
+        <w:tabs>
+          <w:tab w:val="num" w:pos="0"/>
+        </w:tabs>
+        <w:ind w:left="0" w:hanging="0"/>
+      </w:pPr>
+    </w:lvl>
+    <w:lvl w:ilvl="1">
+      <w:start w:val="1"/>
+      <w:numFmt w:val="none"/>
+      <w:suff w:val="nothing"/>
+      <w:lvlText w:val=""/>
+      <w:lvlJc w:val="left"/>
+      <w:pPr>
+        <w:tabs>
+          <w:tab w:val="num" w:pos="0"/>
+        </w:tabs>
+        <w:ind w:left="0" w:hanging="0"/>
+      </w:pPr>
+    </w:lvl>
+    <w:lvl w:ilvl="2">
+      <w:start w:val="1"/>
+      <w:numFmt w:val="none"/>
+      <w:suff w:val="nothing"/>
+      <w:lvlText w:val=""/>
+      <w:lvlJc w:val="left"/>
+      <w:pPr>
+        <w:tabs>
+          <w:tab w:val="num" w:pos="0"/>
+        </w:tabs>
+        <w:ind w:left="0" w:hanging="0"/>
+      </w:pPr>
+    </w:lvl>
+    <w:lvl w:ilvl="3">
+      <w:start w:val="1"/>
+      <w:numFmt w:val="none"/>
+      <w:suff w:val="nothing"/>
+      <w:lvlText w:val=""/>
+      <w:lvlJc w:val="left"/>
+      <w:pPr>
+        <w:tabs>
+          <w:tab w:val="num" w:pos="0"/>
+        </w:tabs>
+        <w:ind w:left="0" w:hanging="0"/>
+      </w:pPr>
+    </w:lvl>
+    <w:lvl w:ilvl="4">
+      <w:start w:val="1"/>
+      <w:numFmt w:val="none"/>
+      <w:suff w:val="nothing"/>
+      <w:lvlText w:val=""/>
+      <w:lvlJc w:val="left"/>
+      <w:pPr>
+        <w:tabs>
+          <w:tab w:val="num" w:pos="0"/>
+        </w:tabs>
+        <w:ind w:left="0" w:hanging="0"/>
+      </w:pPr>
+    </w:lvl>
+    <w:lvl w:ilvl="5">
+      <w:start w:val="1"/>
+      <w:numFmt w:val="none"/>
+      <w:suff w:val="nothing"/>
+      <w:lvlText w:val=""/>
+      <w:lvlJc w:val="left"/>
+      <w:pPr>
+        <w:tabs>
+          <w:tab w:val="num" w:pos="0"/>
+        </w:tabs>
+        <w:ind w:left="0" w:hanging="0"/>
+      </w:pPr>
+    </w:lvl>
+    <w:lvl w:ilvl="6">
+      <w:start w:val="1"/>
+      <w:numFmt w:val="none"/>
+      <w:suff w:val="nothing"/>
+      <w:lvlText w:val=""/>
+      <w:lvlJc w:val="left"/>
+      <w:pPr>
+        <w:tabs>
+          <w:tab w:val="num" w:pos="0"/>
+        </w:tabs>
+        <w:ind w:left="0" w:hanging="0"/>
+      </w:pPr>
+    </w:lvl>
+    <w:lvl w:ilvl="7">
+      <w:start w:val="1"/>
+      <w:numFmt w:val="none"/>
+      <w:suff w:val="nothing"/>
+      <w:lvlText w:val=""/>
+      <w:lvlJc w:val="left"/>
+      <w:pPr>
+        <w:tabs>
+          <w:tab w:val="num" w:pos="0"/>
+        </w:tabs>
+        <w:ind w:left="0" w:hanging="0"/>
+      </w:pPr>
+    </w:lvl>
+    <w:lvl w:ilvl="8">
+      <w:start w:val="1"/>
+      <w:numFmt w:val="none"/>
+      <w:suff w:val="nothing"/>
+      <w:lvlText w:val=""/>
+      <w:lvlJc w:val="left"/>
+      <w:pPr>
+        <w:tabs>
+          <w:tab w:val="num" w:pos="0"/>
+        </w:tabs>
+        <w:ind w:left="0" w:hanging="0"/>
+      </w:pPr>
+    </w:lvl>
+  </w:abstractNum>
+  <w:num w:numId="1">
+    <w:abstractNumId w:val="1"/>
   </w:num>
-  <w:num w:numId="2" w16cid:durableId="1293708410">
-    <w:abstractNumId w:val="1"/>
+  <w:num w:numId="2">
+    <w:abstractNumId w:val="2"/>
+  </w:num>
+  <w:num w:numId="3">
+    <w:abstractNumId w:val="3"/>
+  </w:num>
+  <w:num w:numId="4">
+    <w:abstractNumId w:val="4"/>
   </w:num>
 </w:numbering>
 </file>
 
 <file path=word/styles.xml><?xml version="1.0" encoding="utf-8"?>
-<w:styles xmlns:mc="http://schemas.openxmlformats.org/markup-compatibility/2006" xmlns:r="http://schemas.openxmlformats.org/officeDocument/2006/relationships" xmlns:w="http://schemas.openxmlformats.org/wordprocessingml/2006/main" xmlns:w14="http://schemas.microsoft.com/office/word/2010/wordml" xmlns:w15="http://schemas.microsoft.com/office/word/2012/wordml" xmlns:w16cex="http://schemas.microsoft.com/office/word/2018/wordml/cex" xmlns:w16cid="http://schemas.microsoft.com/office/word/2016/wordml/cid" xmlns:w16="http://schemas.microsoft.com/office/word/2018/wordml" xmlns:w16sdtdh="http://schemas.microsoft.com/office/word/2020/wordml/sdtdatahash" xmlns:w16se="http://schemas.microsoft.com/office/word/2015/wordml/symex" mc:Ignorable="w14 w15 w16se w16cid w16 w16cex w16sdtdh">
+<w:styles xmlns:w="http://schemas.openxmlformats.org/wordprocessingml/2006/main" xmlns:w14="http://schemas.microsoft.com/office/word/2010/wordml" xmlns:mc="http://schemas.openxmlformats.org/markup-compatibility/2006" mc:Ignorable="w14">
   <w:docDefaults>
     <w:rPrDefault>
       <w:rPr>
-        <w:rFonts w:asciiTheme="minorHAnsi" w:eastAsiaTheme="minorHAnsi" w:hAnsiTheme="minorHAnsi" w:cstheme="minorBidi"/>
+        <w:rFonts w:ascii="Calibri" w:hAnsi="Calibri" w:eastAsia="Calibri" w:cs="" w:asciiTheme="minorHAnsi" w:cstheme="minorBidi" w:eastAsiaTheme="minorHAnsi" w:hAnsiTheme="minorHAnsi"/>
         <w:kern w:val="2"/>
         <w:sz w:val="22"/>
         <w:szCs w:val="22"/>
@@ -860,21 +1874,21 @@
     </w:rPrDefault>
     <w:pPrDefault>
       <w:pPr>
-        <w:spacing w:after="160" w:line="259" w:lineRule="auto"/>
+        <w:suppressAutoHyphens w:val="true"/>
       </w:pPr>
     </w:pPrDefault>
   </w:docDefaults>
   <w:latentStyles w:defLockedState="0" w:defUIPriority="99" w:defSemiHidden="0" w:defUnhideWhenUsed="0" w:defQFormat="0" w:count="376">
     <w:lsdException w:name="Normal" w:uiPriority="0" w:qFormat="1"/>
     <w:lsdException w:name="heading 1" w:uiPriority="9" w:qFormat="1"/>
-    <w:lsdException w:name="heading 2" w:semiHidden="1" w:uiPriority="9" w:unhideWhenUsed="1" w:qFormat="1"/>
-    <w:lsdException w:name="heading 3" w:semiHidden="1" w:uiPriority="9" w:unhideWhenUsed="1" w:qFormat="1"/>
-    <w:lsdException w:name="heading 4" w:semiHidden="1" w:uiPriority="9" w:unhideWhenUsed="1" w:qFormat="1"/>
-    <w:lsdException w:name="heading 5" w:semiHidden="1" w:uiPriority="9" w:unhideWhenUsed="1" w:qFormat="1"/>
-    <w:lsdException w:name="heading 6" w:semiHidden="1" w:uiPriority="9" w:unhideWhenUsed="1" w:qFormat="1"/>
-    <w:lsdException w:name="heading 7" w:semiHidden="1" w:uiPriority="9" w:unhideWhenUsed="1" w:qFormat="1"/>
-    <w:lsdException w:name="heading 8" w:semiHidden="1" w:uiPriority="9" w:unhideWhenUsed="1" w:qFormat="1"/>
-    <w:lsdException w:name="heading 9" w:semiHidden="1" w:uiPriority="9" w:unhideWhenUsed="1" w:qFormat="1"/>
+    <w:lsdException w:name="heading 2" w:uiPriority="9" w:semiHidden="1" w:unhideWhenUsed="1" w:qFormat="1"/>
+    <w:lsdException w:name="heading 3" w:uiPriority="9" w:semiHidden="1" w:unhideWhenUsed="1" w:qFormat="1"/>
+    <w:lsdException w:name="heading 4" w:uiPriority="9" w:semiHidden="1" w:unhideWhenUsed="1" w:qFormat="1"/>
+    <w:lsdException w:name="heading 5" w:uiPriority="9" w:semiHidden="1" w:unhideWhenUsed="1" w:qFormat="1"/>
+    <w:lsdException w:name="heading 6" w:uiPriority="9" w:semiHidden="1" w:unhideWhenUsed="1" w:qFormat="1"/>
+    <w:lsdException w:name="heading 7" w:uiPriority="9" w:semiHidden="1" w:unhideWhenUsed="1" w:qFormat="1"/>
+    <w:lsdException w:name="heading 8" w:uiPriority="9" w:semiHidden="1" w:unhideWhenUsed="1" w:qFormat="1"/>
+    <w:lsdException w:name="heading 9" w:uiPriority="9" w:semiHidden="1" w:unhideWhenUsed="1" w:qFormat="1"/>
     <w:lsdException w:name="index 1" w:semiHidden="1" w:unhideWhenUsed="1"/>
     <w:lsdException w:name="index 2" w:semiHidden="1" w:unhideWhenUsed="1"/>
     <w:lsdException w:name="index 3" w:semiHidden="1" w:unhideWhenUsed="1"/>
@@ -884,22 +1898,22 @@
     <w:lsdException w:name="index 7" w:semiHidden="1" w:unhideWhenUsed="1"/>
     <w:lsdException w:name="index 8" w:semiHidden="1" w:unhideWhenUsed="1"/>
     <w:lsdException w:name="index 9" w:semiHidden="1" w:unhideWhenUsed="1"/>
-    <w:lsdException w:name="toc 1" w:semiHidden="1" w:uiPriority="39" w:unhideWhenUsed="1"/>
-    <w:lsdException w:name="toc 2" w:semiHidden="1" w:uiPriority="39" w:unhideWhenUsed="1"/>
-    <w:lsdException w:name="toc 3" w:semiHidden="1" w:uiPriority="39" w:unhideWhenUsed="1"/>
-    <w:lsdException w:name="toc 4" w:semiHidden="1" w:uiPriority="39" w:unhideWhenUsed="1"/>
-    <w:lsdException w:name="toc 5" w:semiHidden="1" w:uiPriority="39" w:unhideWhenUsed="1"/>
-    <w:lsdException w:name="toc 6" w:semiHidden="1" w:uiPriority="39" w:unhideWhenUsed="1"/>
-    <w:lsdException w:name="toc 7" w:semiHidden="1" w:uiPriority="39" w:unhideWhenUsed="1"/>
-    <w:lsdException w:name="toc 8" w:semiHidden="1" w:uiPriority="39" w:unhideWhenUsed="1"/>
-    <w:lsdException w:name="toc 9" w:semiHidden="1" w:uiPriority="39" w:unhideWhenUsed="1"/>
+    <w:lsdException w:name="toc 1" w:uiPriority="39" w:semiHidden="1" w:unhideWhenUsed="1"/>
+    <w:lsdException w:name="toc 2" w:uiPriority="39" w:semiHidden="1" w:unhideWhenUsed="1"/>
+    <w:lsdException w:name="toc 3" w:uiPriority="39" w:semiHidden="1" w:unhideWhenUsed="1"/>
+    <w:lsdException w:name="toc 4" w:uiPriority="39" w:semiHidden="1" w:unhideWhenUsed="1"/>
+    <w:lsdException w:name="toc 5" w:uiPriority="39" w:semiHidden="1" w:unhideWhenUsed="1"/>
+    <w:lsdException w:name="toc 6" w:uiPriority="39" w:semiHidden="1" w:unhideWhenUsed="1"/>
+    <w:lsdException w:name="toc 7" w:uiPriority="39" w:semiHidden="1" w:unhideWhenUsed="1"/>
+    <w:lsdException w:name="toc 8" w:uiPriority="39" w:semiHidden="1" w:unhideWhenUsed="1"/>
+    <w:lsdException w:name="toc 9" w:uiPriority="39" w:semiHidden="1" w:unhideWhenUsed="1"/>
     <w:lsdException w:name="Normal Indent" w:semiHidden="1" w:unhideWhenUsed="1"/>
     <w:lsdException w:name="footnote text" w:semiHidden="1" w:unhideWhenUsed="1"/>
     <w:lsdException w:name="annotation text" w:semiHidden="1" w:unhideWhenUsed="1"/>
     <w:lsdException w:name="header" w:semiHidden="1" w:unhideWhenUsed="1"/>
     <w:lsdException w:name="footer" w:semiHidden="1" w:unhideWhenUsed="1"/>
     <w:lsdException w:name="index heading" w:semiHidden="1" w:unhideWhenUsed="1"/>
-    <w:lsdException w:name="caption" w:semiHidden="1" w:uiPriority="35" w:unhideWhenUsed="1" w:qFormat="1"/>
+    <w:lsdException w:name="caption" w:uiPriority="35" w:semiHidden="1" w:unhideWhenUsed="1" w:qFormat="1"/>
     <w:lsdException w:name="table of figures" w:semiHidden="1" w:unhideWhenUsed="1"/>
     <w:lsdException w:name="envelope address" w:semiHidden="1" w:unhideWhenUsed="1"/>
     <w:lsdException w:name="envelope return" w:semiHidden="1" w:unhideWhenUsed="1"/>
@@ -930,7 +1944,7 @@
     <w:lsdException w:name="Title" w:uiPriority="10" w:qFormat="1"/>
     <w:lsdException w:name="Closing" w:semiHidden="1" w:unhideWhenUsed="1"/>
     <w:lsdException w:name="Signature" w:semiHidden="1" w:unhideWhenUsed="1"/>
-    <w:lsdException w:name="Default Paragraph Font" w:semiHidden="1" w:uiPriority="1" w:unhideWhenUsed="1"/>
+    <w:lsdException w:name="Default Paragraph Font" w:uiPriority="1" w:semiHidden="1" w:unhideWhenUsed="1"/>
     <w:lsdException w:name="Body Text" w:semiHidden="1" w:unhideWhenUsed="1"/>
     <w:lsdException w:name="Body Text Indent" w:semiHidden="1" w:unhideWhenUsed="1"/>
     <w:lsdException w:name="List Continue" w:semiHidden="1" w:unhideWhenUsed="1"/>
@@ -1130,8 +2144,8 @@
     <w:lsdException w:name="Subtle Reference" w:uiPriority="31" w:qFormat="1"/>
     <w:lsdException w:name="Intense Reference" w:uiPriority="32" w:qFormat="1"/>
     <w:lsdException w:name="Book Title" w:uiPriority="33" w:qFormat="1"/>
-    <w:lsdException w:name="Bibliography" w:semiHidden="1" w:uiPriority="37" w:unhideWhenUsed="1"/>
-    <w:lsdException w:name="TOC Heading" w:semiHidden="1" w:uiPriority="39" w:unhideWhenUsed="1" w:qFormat="1"/>
+    <w:lsdException w:name="Bibliography" w:uiPriority="37" w:semiHidden="1" w:unhideWhenUsed="1"/>
+    <w:lsdException w:name="TOC Heading" w:uiPriority="39" w:semiHidden="1" w:unhideWhenUsed="1" w:qFormat="1"/>
     <w:lsdException w:name="Plain Table 1" w:uiPriority="41"/>
     <w:lsdException w:name="Plain Table 2" w:uiPriority="42"/>
     <w:lsdException w:name="Plain Table 3" w:uiPriority="43"/>
@@ -1242,22 +2256,131 @@
     <w:lsdException w:name="Unresolved Mention" w:semiHidden="1" w:unhideWhenUsed="1"/>
     <w:lsdException w:name="Smart Link" w:semiHidden="1" w:unhideWhenUsed="1"/>
   </w:latentStyles>
-  <w:style w:type="paragraph" w:default="1" w:styleId="Normalny">
+  <w:style w:type="paragraph" w:styleId="Normal" w:default="1">
     <w:name w:val="Normal"/>
     <w:qFormat/>
-    <w:rsid w:val="00381C93"/>
+    <w:rsid w:val="00381c93"/>
     <w:pPr>
-      <w:spacing w:line="256" w:lineRule="auto"/>
+      <w:widowControl/>
+      <w:bidi w:val="0"/>
+      <w:spacing w:lineRule="auto" w:line="254" w:before="0" w:after="160"/>
+      <w:jc w:val="left"/>
     </w:pPr>
     <w:rPr>
+      <w:rFonts w:ascii="Calibri" w:hAnsi="Calibri" w:eastAsia="Calibri" w:cs="" w:asciiTheme="minorHAnsi" w:cstheme="minorBidi" w:eastAsiaTheme="minorHAnsi" w:hAnsiTheme="minorHAnsi"/>
+      <w:color w:val="auto"/>
       <w:kern w:val="0"/>
+      <w:sz w:val="22"/>
+      <w:szCs w:val="22"/>
+      <w:lang w:val="pl-PL" w:eastAsia="en-US" w:bidi="ar-SA"/>
+      <w14:ligatures w14:val="standardContextual"/>
     </w:rPr>
   </w:style>
-  <w:style w:type="character" w:default="1" w:styleId="Domylnaczcionkaakapitu">
+  <w:style w:type="character" w:styleId="DefaultParagraphFont" w:default="1">
     <w:name w:val="Default Paragraph Font"/>
     <w:uiPriority w:val="1"/>
     <w:semiHidden/>
     <w:unhideWhenUsed/>
+    <w:qFormat/>
+    <w:rPr/>
+  </w:style>
+  <w:style w:type="character" w:styleId="SubtleEmphasis">
+    <w:name w:val="Subtle Emphasis"/>
+    <w:basedOn w:val="DefaultParagraphFont"/>
+    <w:uiPriority w:val="19"/>
+    <w:qFormat/>
+    <w:rsid w:val="00381c93"/>
+    <w:rPr>
+      <w:i/>
+      <w:iCs/>
+      <w:color w:val="404040" w:themeColor="text1" w:themeTint="bf"/>
+    </w:rPr>
+  </w:style>
+  <w:style w:type="character" w:styleId="Bullets">
+    <w:name w:val="Bullets"/>
+    <w:qFormat/>
+    <w:rPr>
+      <w:rFonts w:ascii="OpenSymbol" w:hAnsi="OpenSymbol" w:eastAsia="OpenSymbol" w:cs="OpenSymbol"/>
+    </w:rPr>
+  </w:style>
+  <w:style w:type="paragraph" w:styleId="Heading">
+    <w:name w:val="Heading"/>
+    <w:basedOn w:val="Normal"/>
+    <w:next w:val="TextBody"/>
+    <w:qFormat/>
+    <w:pPr>
+      <w:keepNext w:val="true"/>
+      <w:spacing w:before="240" w:after="120"/>
+    </w:pPr>
+    <w:rPr>
+      <w:rFonts w:ascii="Liberation Sans" w:hAnsi="Liberation Sans" w:eastAsia="Microsoft YaHei" w:cs="Arial"/>
+      <w:sz w:val="28"/>
+      <w:szCs w:val="28"/>
+    </w:rPr>
+  </w:style>
+  <w:style w:type="paragraph" w:styleId="TextBody">
+    <w:name w:val="Body Text"/>
+    <w:basedOn w:val="Normal"/>
+    <w:pPr>
+      <w:spacing w:lineRule="auto" w:line="276" w:before="0" w:after="140"/>
+    </w:pPr>
+    <w:rPr/>
+  </w:style>
+  <w:style w:type="paragraph" w:styleId="List">
+    <w:name w:val="List"/>
+    <w:basedOn w:val="TextBody"/>
+    <w:pPr/>
+    <w:rPr>
+      <w:rFonts w:cs="Arial"/>
+    </w:rPr>
+  </w:style>
+  <w:style w:type="paragraph" w:styleId="Caption">
+    <w:name w:val="Caption"/>
+    <w:basedOn w:val="Normal"/>
+    <w:qFormat/>
+    <w:pPr>
+      <w:suppressLineNumbers/>
+      <w:spacing w:before="120" w:after="120"/>
+    </w:pPr>
+    <w:rPr>
+      <w:rFonts w:cs="Arial"/>
+      <w:i/>
+      <w:iCs/>
+      <w:sz w:val="24"/>
+      <w:szCs w:val="24"/>
+    </w:rPr>
+  </w:style>
+  <w:style w:type="paragraph" w:styleId="Index">
+    <w:name w:val="Index"/>
+    <w:basedOn w:val="Normal"/>
+    <w:qFormat/>
+    <w:pPr>
+      <w:suppressLineNumbers/>
+    </w:pPr>
+    <w:rPr>
+      <w:rFonts w:cs="Arial"/>
+      <w:lang w:val="zxx" w:eastAsia="zxx" w:bidi="zxx"/>
+    </w:rPr>
+  </w:style>
+  <w:style w:type="paragraph" w:styleId="ListParagraph">
+    <w:name w:val="List Paragraph"/>
+    <w:basedOn w:val="Normal"/>
+    <w:uiPriority w:val="34"/>
+    <w:qFormat/>
+    <w:rsid w:val="00381c93"/>
+    <w:pPr>
+      <w:spacing w:before="0" w:after="160"/>
+      <w:ind w:left="720" w:hanging="0"/>
+      <w:contextualSpacing/>
+    </w:pPr>
+    <w:rPr/>
+  </w:style>
+  <w:style w:type="numbering" w:styleId="NoList" w:default="1">
+    <w:name w:val="No List"/>
+    <w:uiPriority w:val="99"/>
+    <w:semiHidden/>
+    <w:unhideWhenUsed/>
+    <w:qFormat/>
   </w:style>
   <w:style w:type="table" w:default="1" w:styleId="Standardowy">
     <w:name w:val="Normal Table"/>
@@ -1265,7 +2388,6 @@
     <w:semiHidden/>
     <w:unhideWhenUsed/>
     <w:tblPr>
-      <w:tblInd w:w="0" w:type="dxa"/>
       <w:tblCellMar>
         <w:top w:w="0" w:type="dxa"/>
         <w:left w:w="108" w:type="dxa"/>
@@ -1273,35 +2395,6 @@
         <w:right w:w="108" w:type="dxa"/>
       </w:tblCellMar>
     </w:tblPr>
-  </w:style>
-  <w:style w:type="numbering" w:default="1" w:styleId="Bezlisty">
-    <w:name w:val="No List"/>
-    <w:uiPriority w:val="99"/>
-    <w:semiHidden/>
-    <w:unhideWhenUsed/>
-  </w:style>
-  <w:style w:type="character" w:styleId="Wyrnieniedelikatne">
-    <w:name w:val="Subtle Emphasis"/>
-    <w:basedOn w:val="Domylnaczcionkaakapitu"/>
-    <w:uiPriority w:val="19"/>
-    <w:qFormat/>
-    <w:rsid w:val="00381C93"/>
-    <w:rPr>
-      <w:i/>
-      <w:iCs/>
-      <w:color w:val="404040" w:themeColor="text1" w:themeTint="BF"/>
-    </w:rPr>
-  </w:style>
-  <w:style w:type="paragraph" w:styleId="Akapitzlist">
-    <w:name w:val="List Paragraph"/>
-    <w:basedOn w:val="Normalny"/>
-    <w:uiPriority w:val="34"/>
-    <w:qFormat/>
-    <w:rsid w:val="00381C93"/>
-    <w:pPr>
-      <w:ind w:left="720"/>
-      <w:contextualSpacing/>
-    </w:pPr>
   </w:style>
 </w:styles>
 </file>

</xml_diff>